<commit_message>
Ep03: Friction and Object movement
- Add just friction of object.
- Control object movement by keyboard.
- Update Unity Tutorial document.
</commit_message>
<xml_diff>
--- a/Unity Tutorials.docx
+++ b/Unity Tutorials.docx
@@ -1083,7 +1083,134 @@
           <w:sz w:val="24"/>
           <w:szCs w:val="24"/>
         </w:rPr>
-        <w:t>Sau khi khai báo biến -&gt; Vào Unity -&gt; Bên Inspector kéo component vừa khai báo trong code vào chỗ tên biến trong phần Script.</w:t>
+        <w:t>Sau khi khai báo biến -&gt; Vào Unity -&gt; Bên Inspector kéo component vừa khai báo trong code vào chỗ tên biến trong phần Script</w:t>
+      </w:r>
+      <w:r>
+        <w:rPr>
+          <w:sz w:val="24"/>
+          <w:szCs w:val="24"/>
+        </w:rPr>
+        <w:t xml:space="preserve"> (Biến phải public)</w:t>
+      </w:r>
+    </w:p>
+    <w:p>
+      <w:pPr>
+        <w:rPr>
+          <w:b/>
+          <w:bCs/>
+          <w:sz w:val="24"/>
+          <w:szCs w:val="24"/>
+        </w:rPr>
+      </w:pPr>
+      <w:r>
+        <w:rPr>
+          <w:b/>
+          <w:bCs/>
+          <w:sz w:val="24"/>
+          <w:szCs w:val="24"/>
+        </w:rPr>
+        <w:t>Chung</w:t>
+      </w:r>
+    </w:p>
+    <w:p>
+      <w:pPr>
+        <w:pStyle w:val="ListParagraph"/>
+        <w:numPr>
+          <w:ilvl w:val="0"/>
+          <w:numId w:val="2"/>
+        </w:numPr>
+        <w:rPr>
+          <w:b/>
+          <w:bCs/>
+          <w:sz w:val="24"/>
+          <w:szCs w:val="24"/>
+        </w:rPr>
+      </w:pPr>
+      <w:r>
+        <w:rPr>
+          <w:sz w:val="24"/>
+          <w:szCs w:val="24"/>
+        </w:rPr>
+        <w:t>Biến kiểu float khi gán phải thêm chữ f vào</w:t>
+      </w:r>
+      <w:r>
+        <w:rPr>
+          <w:sz w:val="24"/>
+          <w:szCs w:val="24"/>
+        </w:rPr>
+        <w:t xml:space="preserve"> (kẻo Unity complains)</w:t>
+      </w:r>
+      <w:r>
+        <w:rPr>
+          <w:sz w:val="24"/>
+          <w:szCs w:val="24"/>
+        </w:rPr>
+        <w:t>. Vd: float forwardForce = 2000f</w:t>
+      </w:r>
+      <w:r>
+        <w:rPr>
+          <w:sz w:val="24"/>
+          <w:szCs w:val="24"/>
+        </w:rPr>
+        <w:t>.</w:t>
+      </w:r>
+    </w:p>
+    <w:p>
+      <w:pPr>
+        <w:pStyle w:val="ListParagraph"/>
+        <w:numPr>
+          <w:ilvl w:val="0"/>
+          <w:numId w:val="2"/>
+        </w:numPr>
+        <w:rPr>
+          <w:b/>
+          <w:bCs/>
+          <w:sz w:val="24"/>
+          <w:szCs w:val="24"/>
+        </w:rPr>
+      </w:pPr>
+      <w:r>
+        <w:rPr>
+          <w:sz w:val="24"/>
+          <w:szCs w:val="24"/>
+        </w:rPr>
+        <w:t xml:space="preserve">Debug.Log(“Hellooooo”): in ra console </w:t>
+      </w:r>
+      <w:r>
+        <w:rPr>
+          <w:sz w:val="24"/>
+          <w:szCs w:val="24"/>
+        </w:rPr>
+        <w:t>của</w:t>
+      </w:r>
+      <w:r>
+        <w:rPr>
+          <w:sz w:val="24"/>
+          <w:szCs w:val="24"/>
+        </w:rPr>
+        <w:t xml:space="preserve"> Unity.</w:t>
+      </w:r>
+    </w:p>
+    <w:p>
+      <w:pPr>
+        <w:pStyle w:val="ListParagraph"/>
+        <w:numPr>
+          <w:ilvl w:val="0"/>
+          <w:numId w:val="2"/>
+        </w:numPr>
+        <w:rPr>
+          <w:b/>
+          <w:bCs/>
+          <w:sz w:val="24"/>
+          <w:szCs w:val="24"/>
+        </w:rPr>
+      </w:pPr>
+      <w:r>
+        <w:rPr>
+          <w:sz w:val="24"/>
+          <w:szCs w:val="24"/>
+        </w:rPr>
+        <w:t>Input.GetKey(“d”): trả về true/false.</w:t>
       </w:r>
     </w:p>
     <w:p>
@@ -1375,6 +1502,11 @@
     </w:p>
     <w:p>
       <w:pPr>
+        <w:pStyle w:val="ListParagraph"/>
+        <w:numPr>
+          <w:ilvl w:val="0"/>
+          <w:numId w:val="2"/>
+        </w:numPr>
         <w:rPr>
           <w:sz w:val="24"/>
           <w:szCs w:val="24"/>
@@ -1390,17 +1522,103 @@
     </w:p>
     <w:p>
       <w:pPr>
-        <w:rPr>
-          <w:sz w:val="24"/>
-          <w:szCs w:val="24"/>
-        </w:rPr>
-      </w:pPr>
-      <w:r>
-        <w:rPr>
-          <w:sz w:val="24"/>
-          <w:szCs w:val="24"/>
-        </w:rPr>
+        <w:pStyle w:val="ListParagraph"/>
+        <w:numPr>
+          <w:ilvl w:val="0"/>
+          <w:numId w:val="2"/>
+        </w:numPr>
+        <w:rPr>
+          <w:sz w:val="24"/>
+          <w:szCs w:val="24"/>
+        </w:rPr>
+      </w:pPr>
+      <w:r>
+        <w:rPr>
+          <w:sz w:val="24"/>
+          <w:szCs w:val="24"/>
+        </w:rPr>
+        <w:lastRenderedPageBreak/>
         <w:t>rg.AddForce(value on x, value on y, value on z);</w:t>
+      </w:r>
+    </w:p>
+    <w:p>
+      <w:pPr>
+        <w:pStyle w:val="ListParagraph"/>
+        <w:numPr>
+          <w:ilvl w:val="0"/>
+          <w:numId w:val="2"/>
+        </w:numPr>
+        <w:rPr>
+          <w:sz w:val="24"/>
+          <w:szCs w:val="24"/>
+        </w:rPr>
+      </w:pPr>
+      <w:r>
+        <w:rPr>
+          <w:sz w:val="24"/>
+          <w:szCs w:val="24"/>
+        </w:rPr>
+        <w:t>Trong Unity, Rigidbody -&gt; Constraints -&gt; Có thể tick vào các ô tương ứng để khóa chuyển động (tick rồi chạy thử là biết).</w:t>
+      </w:r>
+    </w:p>
+    <w:p>
+      <w:pPr>
+        <w:pStyle w:val="ListParagraph"/>
+        <w:numPr>
+          <w:ilvl w:val="0"/>
+          <w:numId w:val="2"/>
+        </w:numPr>
+        <w:rPr>
+          <w:sz w:val="24"/>
+          <w:szCs w:val="24"/>
+        </w:rPr>
+      </w:pPr>
+      <w:r>
+        <w:rPr>
+          <w:sz w:val="24"/>
+          <w:szCs w:val="24"/>
+        </w:rPr>
+        <w:t>Khi tác động lực, object bị nảy lên rồi lệch hướng dần là do ma sát -&gt; Vd muốn nó lăn thẳng đều hoài thì chọn 1 trong 2 cách:</w:t>
+      </w:r>
+    </w:p>
+    <w:p>
+      <w:pPr>
+        <w:pStyle w:val="ListParagraph"/>
+        <w:numPr>
+          <w:ilvl w:val="1"/>
+          <w:numId w:val="2"/>
+        </w:numPr>
+        <w:rPr>
+          <w:sz w:val="24"/>
+          <w:szCs w:val="24"/>
+        </w:rPr>
+      </w:pPr>
+      <w:r>
+        <w:rPr>
+          <w:sz w:val="24"/>
+          <w:szCs w:val="24"/>
+        </w:rPr>
+        <w:t>Set constraint trong Rigidbody</w:t>
+      </w:r>
+    </w:p>
+    <w:p>
+      <w:pPr>
+        <w:pStyle w:val="ListParagraph"/>
+        <w:numPr>
+          <w:ilvl w:val="1"/>
+          <w:numId w:val="2"/>
+        </w:numPr>
+        <w:rPr>
+          <w:sz w:val="24"/>
+          <w:szCs w:val="24"/>
+        </w:rPr>
+      </w:pPr>
+      <w:r>
+        <w:rPr>
+          <w:sz w:val="24"/>
+          <w:szCs w:val="24"/>
+        </w:rPr>
+        <w:t>Thêm Physics Material vào cho object Ground rồi sửa Dynamic friction, Static friction về 0.</w:t>
       </w:r>
     </w:p>
     <w:p>

</xml_diff>

<commit_message>
Ep04: Make camera follows player object
- Make camera follows player object.
- Update Unity Tutorial document.
</commit_message>
<xml_diff>
--- a/Unity Tutorials.docx
+++ b/Unity Tutorials.docx
@@ -1083,7 +1083,35 @@
           <w:sz w:val="24"/>
           <w:szCs w:val="24"/>
         </w:rPr>
-        <w:t>Sau khi khai báo biến -&gt; Vào Unity -&gt; Bên Inspector kéo component vừa khai báo trong code vào chỗ tên biến trong phần Script</w:t>
+        <w:t>Sau khi khai báo biến -&gt; Vào Unity -&gt; Bên Inspector kéo component</w:t>
+      </w:r>
+      <w:r>
+        <w:rPr>
+          <w:sz w:val="24"/>
+          <w:szCs w:val="24"/>
+        </w:rPr>
+        <w:t xml:space="preserve"> (Hoặc kéo object bên Hierarchy vào cũng dc</w:t>
+      </w:r>
+      <w:r>
+        <w:rPr>
+          <w:sz w:val="24"/>
+          <w:szCs w:val="24"/>
+        </w:rPr>
+        <w:t xml:space="preserve"> luôn</w:t>
+      </w:r>
+      <w:r>
+        <w:rPr>
+          <w:sz w:val="24"/>
+          <w:szCs w:val="24"/>
+        </w:rPr>
+        <w:t>)</w:t>
+      </w:r>
+      <w:r>
+        <w:rPr>
+          <w:sz w:val="24"/>
+          <w:szCs w:val="24"/>
+        </w:rPr>
+        <w:t xml:space="preserve"> vừa khai báo trong code vào chỗ tên biến trong phần Script</w:t>
       </w:r>
       <w:r>
         <w:rPr>
@@ -1091,6 +1119,83 @@
           <w:szCs w:val="24"/>
         </w:rPr>
         <w:t xml:space="preserve"> (Biến phải public)</w:t>
+      </w:r>
+    </w:p>
+    <w:p>
+      <w:pPr>
+        <w:pStyle w:val="ListParagraph"/>
+        <w:numPr>
+          <w:ilvl w:val="0"/>
+          <w:numId w:val="2"/>
+        </w:numPr>
+        <w:rPr>
+          <w:b/>
+          <w:bCs/>
+          <w:sz w:val="24"/>
+          <w:szCs w:val="24"/>
+        </w:rPr>
+      </w:pPr>
+      <w:r>
+        <w:rPr>
+          <w:sz w:val="24"/>
+          <w:szCs w:val="24"/>
+        </w:rPr>
+        <w:t>Syntax suggestion trong visual studio</w:t>
+      </w:r>
+    </w:p>
+    <w:p>
+      <w:pPr>
+        <w:pStyle w:val="ListParagraph"/>
+        <w:numPr>
+          <w:ilvl w:val="0"/>
+          <w:numId w:val="2"/>
+        </w:numPr>
+        <w:rPr>
+          <w:b/>
+          <w:bCs/>
+          <w:sz w:val="24"/>
+          <w:szCs w:val="24"/>
+        </w:rPr>
+      </w:pPr>
+      <w:r>
+        <w:rPr>
+          <w:noProof/>
+        </w:rPr>
+        <w:drawing>
+          <wp:inline distT="0" distB="0" distL="0" distR="0" wp14:anchorId="26CFEEE8" wp14:editId="40438767">
+            <wp:extent cx="3391979" cy="1478280"/>
+            <wp:effectExtent l="0" t="0" r="0" b="7620"/>
+            <wp:docPr id="2" name="Picture 2" descr="A screenshot of a computer&#10;&#10;Description automatically generated with medium confidence"/>
+            <wp:cNvGraphicFramePr>
+              <a:graphicFrameLocks xmlns:a="http://schemas.openxmlformats.org/drawingml/2006/main" noChangeAspect="1"/>
+            </wp:cNvGraphicFramePr>
+            <a:graphic xmlns:a="http://schemas.openxmlformats.org/drawingml/2006/main">
+              <a:graphicData uri="http://schemas.openxmlformats.org/drawingml/2006/picture">
+                <pic:pic xmlns:pic="http://schemas.openxmlformats.org/drawingml/2006/picture">
+                  <pic:nvPicPr>
+                    <pic:cNvPr id="2" name="Picture 2" descr="A screenshot of a computer&#10;&#10;Description automatically generated with medium confidence"/>
+                    <pic:cNvPicPr/>
+                  </pic:nvPicPr>
+                  <pic:blipFill>
+                    <a:blip r:embed="rId8"/>
+                    <a:stretch>
+                      <a:fillRect/>
+                    </a:stretch>
+                  </pic:blipFill>
+                  <pic:spPr>
+                    <a:xfrm>
+                      <a:off x="0" y="0"/>
+                      <a:ext cx="3411957" cy="1486987"/>
+                    </a:xfrm>
+                    <a:prstGeom prst="rect">
+                      <a:avLst/>
+                    </a:prstGeom>
+                  </pic:spPr>
+                </pic:pic>
+              </a:graphicData>
+            </a:graphic>
+          </wp:inline>
+        </w:drawing>
       </w:r>
     </w:p>
     <w:p>
@@ -1403,6 +1508,7 @@
           <w:sz w:val="24"/>
           <w:szCs w:val="24"/>
         </w:rPr>
+        <w:lastRenderedPageBreak/>
         <w:t xml:space="preserve"> PC render được 10 frames/s -&gt; Time.deltaTime = 0.1</w:t>
       </w:r>
       <w:r>
@@ -1537,7 +1643,6 @@
           <w:sz w:val="24"/>
           <w:szCs w:val="24"/>
         </w:rPr>
-        <w:lastRenderedPageBreak/>
         <w:t>rg.AddForce(value on x, value on y, value on z);</w:t>
       </w:r>
     </w:p>
@@ -1619,6 +1724,132 @@
           <w:szCs w:val="24"/>
         </w:rPr>
         <w:t>Thêm Physics Material vào cho object Ground rồi sửa Dynamic friction, Static friction về 0.</w:t>
+      </w:r>
+    </w:p>
+    <w:p>
+      <w:pPr>
+        <w:rPr>
+          <w:b/>
+          <w:bCs/>
+          <w:sz w:val="24"/>
+          <w:szCs w:val="24"/>
+        </w:rPr>
+      </w:pPr>
+      <w:r>
+        <w:rPr>
+          <w:b/>
+          <w:bCs/>
+          <w:sz w:val="24"/>
+          <w:szCs w:val="24"/>
+        </w:rPr>
+        <w:t>Camera</w:t>
+      </w:r>
+    </w:p>
+    <w:p>
+      <w:pPr>
+        <w:pStyle w:val="ListParagraph"/>
+        <w:numPr>
+          <w:ilvl w:val="0"/>
+          <w:numId w:val="2"/>
+        </w:numPr>
+        <w:rPr>
+          <w:sz w:val="24"/>
+          <w:szCs w:val="24"/>
+        </w:rPr>
+      </w:pPr>
+      <w:r>
+        <w:rPr>
+          <w:sz w:val="24"/>
+          <w:szCs w:val="24"/>
+        </w:rPr>
+        <w:t>Muốn camera nó lăn lộn, nghiêng ngả theo movement của object thì kéo cho Main Camera thành con của object đó.</w:t>
+      </w:r>
+    </w:p>
+    <w:p>
+      <w:pPr>
+        <w:pStyle w:val="ListParagraph"/>
+        <w:numPr>
+          <w:ilvl w:val="0"/>
+          <w:numId w:val="2"/>
+        </w:numPr>
+        <w:rPr>
+          <w:sz w:val="24"/>
+          <w:szCs w:val="24"/>
+        </w:rPr>
+      </w:pPr>
+      <w:r>
+        <w:rPr>
+          <w:sz w:val="24"/>
+          <w:szCs w:val="24"/>
+        </w:rPr>
+        <w:t>Muốn chỉnh góc nhìn từ sau lưng object, trong hàm Update():</w:t>
+      </w:r>
+    </w:p>
+    <w:p>
+      <w:pPr>
+        <w:pStyle w:val="ListParagraph"/>
+        <w:numPr>
+          <w:ilvl w:val="1"/>
+          <w:numId w:val="2"/>
+        </w:numPr>
+        <w:rPr>
+          <w:sz w:val="24"/>
+          <w:szCs w:val="24"/>
+        </w:rPr>
+      </w:pPr>
+      <w:r>
+        <w:rPr>
+          <w:sz w:val="24"/>
+          <w:szCs w:val="24"/>
+        </w:rPr>
+        <w:t>transform.position = player.position + offset;</w:t>
+      </w:r>
+      <w:r>
+        <w:rPr>
+          <w:sz w:val="24"/>
+          <w:szCs w:val="24"/>
+        </w:rPr>
+        <w:t xml:space="preserve"> </w:t>
+      </w:r>
+    </w:p>
+    <w:p>
+      <w:pPr>
+        <w:pStyle w:val="ListParagraph"/>
+        <w:numPr>
+          <w:ilvl w:val="2"/>
+          <w:numId w:val="2"/>
+        </w:numPr>
+        <w:rPr>
+          <w:sz w:val="24"/>
+          <w:szCs w:val="24"/>
+        </w:rPr>
+      </w:pPr>
+      <w:r>
+        <w:rPr>
+          <w:sz w:val="24"/>
+          <w:szCs w:val="24"/>
+        </w:rPr>
+        <w:t>player có kiểu Transform</w:t>
+      </w:r>
+    </w:p>
+    <w:p>
+      <w:pPr>
+        <w:pStyle w:val="ListParagraph"/>
+        <w:numPr>
+          <w:ilvl w:val="2"/>
+          <w:numId w:val="2"/>
+        </w:numPr>
+        <w:rPr>
+          <w:sz w:val="24"/>
+          <w:szCs w:val="24"/>
+        </w:rPr>
+      </w:pPr>
+      <w:r>
+        <w:rPr>
+          <w:sz w:val="24"/>
+          <w:szCs w:val="24"/>
+        </w:rPr>
+        <w:t>offset có kiểu Vector3 (dùng để camera nó k bị lọt vào bên trong object -&gt; biến thành góc nhìn thứ nhất).</w:t>
       </w:r>
     </w:p>
     <w:p>
@@ -1700,7 +1931,7 @@
         <w:rFonts w:ascii="Courier New" w:hAnsi="Courier New" w:cs="Courier New" w:hint="default"/>
       </w:rPr>
     </w:lvl>
-    <w:lvl w:ilvl="2" w:tplc="04090005" w:tentative="1">
+    <w:lvl w:ilvl="2" w:tplc="04090005">
       <w:start w:val="1"/>
       <w:numFmt w:val="bullet"/>
       <w:lvlText w:val=""/>

</xml_diff>

<commit_message>
Ep06: Create a level
- Create a level using prefab (and layers to make the process of clicking object on Scene easier).
- Enhance left-right movement using ForceMode.VelocityChange.
- Enhance stop movement using Rigidbody -> Drag.
- Add fog to the environment to make the level more mysterious.
- Update Unity Tutorial document.
</commit_message>
<xml_diff>
--- a/Unity Tutorials.docx
+++ b/Unity Tutorials.docx
@@ -19,7 +19,7 @@
           <w:sz w:val="24"/>
           <w:szCs w:val="24"/>
         </w:rPr>
-        <w:t>Chung</w:t>
+        <w:t>Thao tác trên Unity</w:t>
       </w:r>
     </w:p>
     <w:p>
@@ -192,17 +192,210 @@
           <w:numId w:val="2"/>
         </w:numPr>
         <w:rPr>
-          <w:sz w:val="24"/>
-          <w:szCs w:val="24"/>
-        </w:rPr>
-      </w:pPr>
-      <w:r>
-        <w:rPr>
+          <w:b/>
+          <w:bCs/>
+          <w:sz w:val="24"/>
+          <w:szCs w:val="24"/>
+        </w:rPr>
+      </w:pPr>
+      <w:r>
+        <w:rPr>
+          <w:b/>
+          <w:bCs/>
+          <w:sz w:val="24"/>
+          <w:szCs w:val="24"/>
+        </w:rPr>
+        <w:t xml:space="preserve">Mọi thay đổi mình làm bên Inspector khi đang play game sẽ dc </w:t>
+      </w:r>
+      <w:r>
+        <w:rPr>
+          <w:b/>
+          <w:bCs/>
+          <w:sz w:val="24"/>
+          <w:szCs w:val="24"/>
+        </w:rPr>
+        <w:t xml:space="preserve">reset </w:t>
+      </w:r>
+      <w:r>
+        <w:rPr>
+          <w:b/>
+          <w:bCs/>
+          <w:sz w:val="24"/>
+          <w:szCs w:val="24"/>
+        </w:rPr>
+        <w:t xml:space="preserve"> hết khi stop</w:t>
+      </w:r>
+    </w:p>
+    <w:p>
+      <w:pPr>
+        <w:rPr>
+          <w:b/>
+          <w:bCs/>
+          <w:sz w:val="24"/>
+          <w:szCs w:val="24"/>
+        </w:rPr>
+      </w:pPr>
+      <w:r>
+        <w:rPr>
+          <w:b/>
+          <w:bCs/>
+          <w:sz w:val="24"/>
+          <w:szCs w:val="24"/>
+        </w:rPr>
+        <w:t>Scene</w:t>
+      </w:r>
+    </w:p>
+    <w:p>
+      <w:pPr>
+        <w:pStyle w:val="ListParagraph"/>
+        <w:numPr>
+          <w:ilvl w:val="0"/>
+          <w:numId w:val="2"/>
+        </w:numPr>
+        <w:rPr>
+          <w:sz w:val="24"/>
+          <w:szCs w:val="24"/>
+        </w:rPr>
+      </w:pPr>
+      <w:r>
+        <w:rPr>
+          <w:noProof/>
+        </w:rPr>
+        <w:drawing>
+          <wp:inline distT="0" distB="0" distL="0" distR="0" wp14:anchorId="0B0554E5" wp14:editId="6696861E">
+            <wp:extent cx="388654" cy="274344"/>
+            <wp:effectExtent l="0" t="0" r="0" b="0"/>
+            <wp:docPr id="4" name="Picture 4"/>
+            <wp:cNvGraphicFramePr>
+              <a:graphicFrameLocks xmlns:a="http://schemas.openxmlformats.org/drawingml/2006/main" noChangeAspect="1"/>
+            </wp:cNvGraphicFramePr>
+            <a:graphic xmlns:a="http://schemas.openxmlformats.org/drawingml/2006/main">
+              <a:graphicData uri="http://schemas.openxmlformats.org/drawingml/2006/picture">
+                <pic:pic xmlns:pic="http://schemas.openxmlformats.org/drawingml/2006/picture">
+                  <pic:nvPicPr>
+                    <pic:cNvPr id="1" name=""/>
+                    <pic:cNvPicPr/>
+                  </pic:nvPicPr>
+                  <pic:blipFill>
+                    <a:blip r:embed="rId5"/>
+                    <a:stretch>
+                      <a:fillRect/>
+                    </a:stretch>
+                  </pic:blipFill>
+                  <pic:spPr>
+                    <a:xfrm>
+                      <a:off x="0" y="0"/>
+                      <a:ext cx="388654" cy="274344"/>
+                    </a:xfrm>
+                    <a:prstGeom prst="rect">
+                      <a:avLst/>
+                    </a:prstGeom>
+                  </pic:spPr>
+                </pic:pic>
+              </a:graphicData>
+            </a:graphic>
+          </wp:inline>
+        </w:drawing>
+      </w:r>
+      <w:r>
+        <w:rPr>
+          <w:sz w:val="24"/>
+          <w:szCs w:val="24"/>
+        </w:rPr>
+        <w:t>: Nhấn vô để deselect all hoặc tick/untick một số thứ có trong scene ví dụ skybox,..</w:t>
+      </w:r>
+    </w:p>
+    <w:p>
+      <w:pPr>
+        <w:pStyle w:val="ListParagraph"/>
+        <w:numPr>
+          <w:ilvl w:val="0"/>
+          <w:numId w:val="2"/>
+        </w:numPr>
+        <w:rPr>
+          <w:sz w:val="24"/>
+          <w:szCs w:val="24"/>
+        </w:rPr>
+      </w:pPr>
+      <w:r>
+        <w:rPr>
+          <w:noProof/>
+        </w:rPr>
+        <w:drawing>
+          <wp:inline distT="0" distB="0" distL="0" distR="0" wp14:anchorId="5DF2D11B" wp14:editId="474CD1D3">
+            <wp:extent cx="434378" cy="228620"/>
+            <wp:effectExtent l="0" t="0" r="3810" b="0"/>
+            <wp:docPr id="5" name="Picture 5"/>
+            <wp:cNvGraphicFramePr>
+              <a:graphicFrameLocks xmlns:a="http://schemas.openxmlformats.org/drawingml/2006/main" noChangeAspect="1"/>
+            </wp:cNvGraphicFramePr>
+            <a:graphic xmlns:a="http://schemas.openxmlformats.org/drawingml/2006/main">
+              <a:graphicData uri="http://schemas.openxmlformats.org/drawingml/2006/picture">
+                <pic:pic xmlns:pic="http://schemas.openxmlformats.org/drawingml/2006/picture">
+                  <pic:nvPicPr>
+                    <pic:cNvPr id="1" name=""/>
+                    <pic:cNvPicPr/>
+                  </pic:nvPicPr>
+                  <pic:blipFill>
+                    <a:blip r:embed="rId6"/>
+                    <a:stretch>
+                      <a:fillRect/>
+                    </a:stretch>
+                  </pic:blipFill>
+                  <pic:spPr>
+                    <a:xfrm>
+                      <a:off x="0" y="0"/>
+                      <a:ext cx="434378" cy="228620"/>
+                    </a:xfrm>
+                    <a:prstGeom prst="rect">
+                      <a:avLst/>
+                    </a:prstGeom>
+                  </pic:spPr>
+                </pic:pic>
+              </a:graphicData>
+            </a:graphic>
+          </wp:inline>
+        </w:drawing>
+      </w:r>
+      <w:r>
+        <w:rPr>
+          <w:sz w:val="24"/>
+          <w:szCs w:val="24"/>
+        </w:rPr>
+        <w:t>: Hiển thị lưới tọa độ.</w:t>
+      </w:r>
+    </w:p>
+    <w:p>
+      <w:pPr>
+        <w:rPr>
+          <w:b/>
+          <w:bCs/>
+          <w:sz w:val="24"/>
+          <w:szCs w:val="24"/>
+        </w:rPr>
+      </w:pPr>
+      <w:r>
+        <w:rPr>
+          <w:b/>
+          <w:bCs/>
           <w:sz w:val="24"/>
           <w:szCs w:val="24"/>
         </w:rPr>
         <w:t xml:space="preserve">Trục tọa độ </w:t>
       </w:r>
+    </w:p>
+    <w:p>
+      <w:pPr>
+        <w:pStyle w:val="ListParagraph"/>
+        <w:numPr>
+          <w:ilvl w:val="0"/>
+          <w:numId w:val="2"/>
+        </w:numPr>
+        <w:rPr>
+          <w:sz w:val="24"/>
+          <w:szCs w:val="24"/>
+        </w:rPr>
+      </w:pPr>
       <w:r>
         <w:rPr>
           <w:sz w:val="24"/>
@@ -240,57 +433,66 @@
           <w:numId w:val="2"/>
         </w:numPr>
         <w:rPr>
-          <w:b/>
-          <w:bCs/>
-          <w:sz w:val="24"/>
-          <w:szCs w:val="24"/>
-        </w:rPr>
-      </w:pPr>
-      <w:r>
-        <w:rPr>
-          <w:b/>
-          <w:bCs/>
-          <w:sz w:val="24"/>
-          <w:szCs w:val="24"/>
-        </w:rPr>
-        <w:t xml:space="preserve">Mọi thay đổi mình làm bên Inspector khi đang play game sẽ dc </w:t>
-      </w:r>
-      <w:r>
-        <w:rPr>
-          <w:b/>
-          <w:bCs/>
-          <w:sz w:val="24"/>
-          <w:szCs w:val="24"/>
-        </w:rPr>
-        <w:t xml:space="preserve">reset </w:t>
-      </w:r>
-      <w:r>
-        <w:rPr>
-          <w:b/>
-          <w:bCs/>
-          <w:sz w:val="24"/>
-          <w:szCs w:val="24"/>
-        </w:rPr>
-        <w:t xml:space="preserve"> hết khi stop</w:t>
-      </w:r>
-    </w:p>
-    <w:p>
-      <w:pPr>
-        <w:rPr>
-          <w:b/>
-          <w:bCs/>
-          <w:sz w:val="24"/>
-          <w:szCs w:val="24"/>
-        </w:rPr>
-      </w:pPr>
-      <w:r>
-        <w:rPr>
-          <w:b/>
-          <w:bCs/>
-          <w:sz w:val="24"/>
-          <w:szCs w:val="24"/>
-        </w:rPr>
-        <w:t>Camera</w:t>
+          <w:sz w:val="24"/>
+          <w:szCs w:val="24"/>
+        </w:rPr>
+      </w:pPr>
+      <w:r>
+        <w:rPr>
+          <w:sz w:val="24"/>
+          <w:szCs w:val="24"/>
+        </w:rPr>
+        <w:t>Click vào 1 trục bất kỳ (x or y or z) để nó chuyển sang góc nhìn 2D, xong nhấn vô ô vuông để nó trở thành “isometric”</w:t>
+      </w:r>
+    </w:p>
+    <w:p>
+      <w:pPr>
+        <w:pStyle w:val="ListParagraph"/>
+        <w:ind w:left="360"/>
+        <w:rPr>
+          <w:sz w:val="24"/>
+          <w:szCs w:val="24"/>
+        </w:rPr>
+      </w:pPr>
+      <w:r>
+        <w:rPr>
+          <w:noProof/>
+        </w:rPr>
+        <w:drawing>
+          <wp:inline distT="0" distB="0" distL="0" distR="0" wp14:anchorId="27572E55" wp14:editId="56992C93">
+            <wp:extent cx="883997" cy="1021168"/>
+            <wp:effectExtent l="0" t="0" r="0" b="7620"/>
+            <wp:docPr id="3" name="Picture 3" descr="A picture containing diagram&#10;&#10;Description automatically generated"/>
+            <wp:cNvGraphicFramePr>
+              <a:graphicFrameLocks xmlns:a="http://schemas.openxmlformats.org/drawingml/2006/main" noChangeAspect="1"/>
+            </wp:cNvGraphicFramePr>
+            <a:graphic xmlns:a="http://schemas.openxmlformats.org/drawingml/2006/main">
+              <a:graphicData uri="http://schemas.openxmlformats.org/drawingml/2006/picture">
+                <pic:pic xmlns:pic="http://schemas.openxmlformats.org/drawingml/2006/picture">
+                  <pic:nvPicPr>
+                    <pic:cNvPr id="3" name="Picture 3" descr="A picture containing diagram&#10;&#10;Description automatically generated"/>
+                    <pic:cNvPicPr/>
+                  </pic:nvPicPr>
+                  <pic:blipFill>
+                    <a:blip r:embed="rId7"/>
+                    <a:stretch>
+                      <a:fillRect/>
+                    </a:stretch>
+                  </pic:blipFill>
+                  <pic:spPr>
+                    <a:xfrm>
+                      <a:off x="0" y="0"/>
+                      <a:ext cx="883997" cy="1021168"/>
+                    </a:xfrm>
+                    <a:prstGeom prst="rect">
+                      <a:avLst/>
+                    </a:prstGeom>
+                  </pic:spPr>
+                </pic:pic>
+              </a:graphicData>
+            </a:graphic>
+          </wp:inline>
+        </w:drawing>
       </w:r>
     </w:p>
     <w:p>
@@ -319,35 +521,7 @@
           <w:sz w:val="24"/>
           <w:szCs w:val="24"/>
         </w:rPr>
-        <w:t xml:space="preserve">, </w:t>
-      </w:r>
-      <w:r>
-        <w:rPr>
-          <w:sz w:val="24"/>
-          <w:szCs w:val="24"/>
-        </w:rPr>
-        <w:t xml:space="preserve">có 3 mặt phẳng, tùy vào </w:t>
-      </w:r>
-      <w:r>
-        <w:rPr>
-          <w:sz w:val="24"/>
-          <w:szCs w:val="24"/>
-        </w:rPr>
-        <w:t xml:space="preserve">mình đang chọn và drag mặt nào thì điều chỉnh dc góc nhìn </w:t>
-      </w:r>
-      <w:r>
-        <w:rPr>
-          <w:sz w:val="24"/>
-          <w:szCs w:val="24"/>
-        </w:rPr>
-        <w:t xml:space="preserve">theo 2 trục của </w:t>
-      </w:r>
-      <w:r>
-        <w:rPr>
-          <w:sz w:val="24"/>
-          <w:szCs w:val="24"/>
-        </w:rPr>
-        <w:t>mặt đó:</w:t>
+        <w:t>, có 3 mặt phẳng, tùy vào mình đang chọn và drag mặt nào thì điều chỉnh dc góc nhìn theo 2 trục của mặt đó:</w:t>
       </w:r>
     </w:p>
     <w:p>
@@ -367,28 +541,110 @@
           <w:sz w:val="24"/>
           <w:szCs w:val="24"/>
         </w:rPr>
-        <w:t xml:space="preserve">Vd: </w:t>
-      </w:r>
-      <w:r>
-        <w:rPr>
-          <w:sz w:val="24"/>
-          <w:szCs w:val="24"/>
-        </w:rPr>
-        <w:t>Chọn Oxz thì kéo kiểu nào cũng k đổi dc chiều cao</w:t>
-      </w:r>
-      <w:r>
-        <w:rPr>
-          <w:sz w:val="24"/>
-          <w:szCs w:val="24"/>
-        </w:rPr>
-        <w:t xml:space="preserve"> (chỉ đổi view dọc – ngang dc thôi)</w:t>
-      </w:r>
-      <w:r>
-        <w:rPr>
-          <w:sz w:val="24"/>
-          <w:szCs w:val="24"/>
-        </w:rPr>
-        <w:t>, chọn Oxy thì dc.</w:t>
+        <w:t>Vd: Chọn Oxz thì kéo kiểu nào cũng k đổi dc chiều cao (chỉ đổi view dọc – ngang dc thôi), chọn Oxy thì dc.</w:t>
+      </w:r>
+    </w:p>
+    <w:p>
+      <w:pPr>
+        <w:pStyle w:val="ListParagraph"/>
+        <w:numPr>
+          <w:ilvl w:val="0"/>
+          <w:numId w:val="2"/>
+        </w:numPr>
+        <w:rPr>
+          <w:sz w:val="24"/>
+          <w:szCs w:val="24"/>
+        </w:rPr>
+      </w:pPr>
+      <w:r>
+        <w:rPr>
+          <w:sz w:val="24"/>
+          <w:szCs w:val="24"/>
+        </w:rPr>
+        <w:t xml:space="preserve">Khi drag object trên mặt phẳng nào đó, nên vào Edit -&gt; Grid and Snap settings -&gt; Chỉnh x, y, z theo ý mình để khi </w:t>
+      </w:r>
+      <w:r>
+        <w:rPr>
+          <w:sz w:val="24"/>
+          <w:szCs w:val="24"/>
+        </w:rPr>
+        <w:t xml:space="preserve">Ctrl + </w:t>
+      </w:r>
+      <w:r>
+        <w:rPr>
+          <w:sz w:val="24"/>
+          <w:szCs w:val="24"/>
+        </w:rPr>
+        <w:t>drag nó lọt đúng vào bội của x, y, z.</w:t>
+      </w:r>
+    </w:p>
+    <w:p>
+      <w:pPr>
+        <w:pStyle w:val="ListParagraph"/>
+        <w:ind w:left="360"/>
+        <w:rPr>
+          <w:sz w:val="24"/>
+          <w:szCs w:val="24"/>
+        </w:rPr>
+      </w:pPr>
+      <w:r>
+        <w:rPr>
+          <w:noProof/>
+        </w:rPr>
+        <w:drawing>
+          <wp:inline distT="0" distB="0" distL="0" distR="0" wp14:anchorId="69C4F064" wp14:editId="419A1C8F">
+            <wp:extent cx="3048264" cy="1325995"/>
+            <wp:effectExtent l="0" t="0" r="0" b="7620"/>
+            <wp:docPr id="9" name="Picture 9" descr="Graphical user interface, application&#10;&#10;Description automatically generated"/>
+            <wp:cNvGraphicFramePr>
+              <a:graphicFrameLocks xmlns:a="http://schemas.openxmlformats.org/drawingml/2006/main" noChangeAspect="1"/>
+            </wp:cNvGraphicFramePr>
+            <a:graphic xmlns:a="http://schemas.openxmlformats.org/drawingml/2006/main">
+              <a:graphicData uri="http://schemas.openxmlformats.org/drawingml/2006/picture">
+                <pic:pic xmlns:pic="http://schemas.openxmlformats.org/drawingml/2006/picture">
+                  <pic:nvPicPr>
+                    <pic:cNvPr id="9" name="Picture 9" descr="Graphical user interface, application&#10;&#10;Description automatically generated"/>
+                    <pic:cNvPicPr/>
+                  </pic:nvPicPr>
+                  <pic:blipFill>
+                    <a:blip r:embed="rId8"/>
+                    <a:stretch>
+                      <a:fillRect/>
+                    </a:stretch>
+                  </pic:blipFill>
+                  <pic:spPr>
+                    <a:xfrm>
+                      <a:off x="0" y="0"/>
+                      <a:ext cx="3048264" cy="1325995"/>
+                    </a:xfrm>
+                    <a:prstGeom prst="rect">
+                      <a:avLst/>
+                    </a:prstGeom>
+                  </pic:spPr>
+                </pic:pic>
+              </a:graphicData>
+            </a:graphic>
+          </wp:inline>
+        </w:drawing>
+      </w:r>
+    </w:p>
+    <w:p>
+      <w:pPr>
+        <w:rPr>
+          <w:b/>
+          <w:bCs/>
+          <w:sz w:val="24"/>
+          <w:szCs w:val="24"/>
+        </w:rPr>
+      </w:pPr>
+      <w:r>
+        <w:rPr>
+          <w:b/>
+          <w:bCs/>
+          <w:sz w:val="24"/>
+          <w:szCs w:val="24"/>
+        </w:rPr>
+        <w:t>Camera</w:t>
       </w:r>
     </w:p>
     <w:p>
@@ -446,6 +702,7 @@
         <w:rPr>
           <w:noProof/>
         </w:rPr>
+        <w:lastRenderedPageBreak/>
         <w:drawing>
           <wp:inline distT="0" distB="0" distL="0" distR="0" wp14:anchorId="44CAAD40" wp14:editId="2E653B68">
             <wp:extent cx="1684166" cy="495343"/>
@@ -462,7 +719,7 @@
                     <pic:cNvPicPr/>
                   </pic:nvPicPr>
                   <pic:blipFill>
-                    <a:blip r:embed="rId5"/>
+                    <a:blip r:embed="rId9"/>
                     <a:stretch>
                       <a:fillRect/>
                     </a:stretch>
@@ -587,6 +844,26 @@
     </w:p>
     <w:p>
       <w:pPr>
+        <w:pStyle w:val="ListParagraph"/>
+        <w:numPr>
+          <w:ilvl w:val="0"/>
+          <w:numId w:val="2"/>
+        </w:numPr>
+        <w:rPr>
+          <w:sz w:val="24"/>
+          <w:szCs w:val="24"/>
+        </w:rPr>
+      </w:pPr>
+      <w:r>
+        <w:rPr>
+          <w:sz w:val="24"/>
+          <w:szCs w:val="24"/>
+        </w:rPr>
+        <w:t>Play: Ctrl + P.</w:t>
+      </w:r>
+    </w:p>
+    <w:p>
+      <w:pPr>
         <w:rPr>
           <w:b/>
           <w:bCs/>
@@ -822,6 +1099,319 @@
     </w:p>
     <w:p>
       <w:pPr>
+        <w:rPr>
+          <w:b/>
+          <w:bCs/>
+          <w:sz w:val="24"/>
+          <w:szCs w:val="24"/>
+        </w:rPr>
+      </w:pPr>
+      <w:r>
+        <w:rPr>
+          <w:b/>
+          <w:bCs/>
+          <w:sz w:val="24"/>
+          <w:szCs w:val="24"/>
+        </w:rPr>
+        <w:t>Prefab</w:t>
+      </w:r>
+      <w:r>
+        <w:rPr>
+          <w:b/>
+          <w:bCs/>
+          <w:sz w:val="24"/>
+          <w:szCs w:val="24"/>
+        </w:rPr>
+        <w:t xml:space="preserve"> (biến cái object mình xài nhiều thành 1 </w:t>
+      </w:r>
+      <w:r>
+        <w:rPr>
+          <w:b/>
+          <w:bCs/>
+          <w:sz w:val="24"/>
+          <w:szCs w:val="24"/>
+        </w:rPr>
+        <w:t xml:space="preserve">kiểu </w:t>
+      </w:r>
+      <w:r>
+        <w:rPr>
+          <w:b/>
+          <w:bCs/>
+          <w:sz w:val="24"/>
+          <w:szCs w:val="24"/>
+        </w:rPr>
+        <w:t>asset để tái sử dụn</w:t>
+      </w:r>
+      <w:r>
+        <w:rPr>
+          <w:b/>
+          <w:bCs/>
+          <w:sz w:val="24"/>
+          <w:szCs w:val="24"/>
+        </w:rPr>
+        <w:t>g</w:t>
+      </w:r>
+      <w:r>
+        <w:rPr>
+          <w:b/>
+          <w:bCs/>
+          <w:sz w:val="24"/>
+          <w:szCs w:val="24"/>
+        </w:rPr>
+        <w:t>)</w:t>
+      </w:r>
+    </w:p>
+    <w:p>
+      <w:pPr>
+        <w:pStyle w:val="ListParagraph"/>
+        <w:numPr>
+          <w:ilvl w:val="0"/>
+          <w:numId w:val="2"/>
+        </w:numPr>
+        <w:rPr>
+          <w:sz w:val="24"/>
+          <w:szCs w:val="24"/>
+        </w:rPr>
+      </w:pPr>
+      <w:r>
+        <w:rPr>
+          <w:sz w:val="24"/>
+          <w:szCs w:val="24"/>
+        </w:rPr>
+        <w:t>Kéo object xuống khung assets.</w:t>
+      </w:r>
+    </w:p>
+    <w:p>
+      <w:pPr>
+        <w:pStyle w:val="ListParagraph"/>
+        <w:numPr>
+          <w:ilvl w:val="0"/>
+          <w:numId w:val="2"/>
+        </w:numPr>
+        <w:rPr>
+          <w:sz w:val="24"/>
+          <w:szCs w:val="24"/>
+        </w:rPr>
+      </w:pPr>
+      <w:r>
+        <w:rPr>
+          <w:sz w:val="24"/>
+          <w:szCs w:val="24"/>
+        </w:rPr>
+        <w:t>Nếu chỉnh bất cứ stat gì trên prefab nằm trong asset này, thì tất cả thay đổi sẽ dc apply lên các object khác có cùng prefab.</w:t>
+      </w:r>
+    </w:p>
+    <w:p>
+      <w:pPr>
+        <w:pStyle w:val="ListParagraph"/>
+        <w:numPr>
+          <w:ilvl w:val="0"/>
+          <w:numId w:val="2"/>
+        </w:numPr>
+        <w:rPr>
+          <w:sz w:val="24"/>
+          <w:szCs w:val="24"/>
+        </w:rPr>
+      </w:pPr>
+      <w:r>
+        <w:rPr>
+          <w:sz w:val="24"/>
+          <w:szCs w:val="24"/>
+        </w:rPr>
+        <w:t xml:space="preserve">Muốn chỉnh stat riêng cho từng clone thì chỉnh bên Inspector của nó như bth, còn muốn apply lên </w:t>
+      </w:r>
+      <w:r>
+        <w:rPr>
+          <w:sz w:val="24"/>
+          <w:szCs w:val="24"/>
+        </w:rPr>
+        <w:t>nhiều</w:t>
+      </w:r>
+      <w:r>
+        <w:rPr>
+          <w:sz w:val="24"/>
+          <w:szCs w:val="24"/>
+        </w:rPr>
+        <w:t xml:space="preserve"> anh em của nó thì </w:t>
+      </w:r>
+      <w:r>
+        <w:rPr>
+          <w:sz w:val="24"/>
+          <w:szCs w:val="24"/>
+        </w:rPr>
+        <w:t xml:space="preserve">đè Ctrl để chọn </w:t>
+      </w:r>
+      <w:r>
+        <w:rPr>
+          <w:sz w:val="24"/>
+          <w:szCs w:val="24"/>
+        </w:rPr>
+        <w:t xml:space="preserve">các anh em </w:t>
+      </w:r>
+      <w:r>
+        <w:rPr>
+          <w:sz w:val="24"/>
+          <w:szCs w:val="24"/>
+        </w:rPr>
+        <w:t>r chỉnh.</w:t>
+      </w:r>
+    </w:p>
+    <w:p>
+      <w:pPr>
+        <w:rPr>
+          <w:b/>
+          <w:bCs/>
+          <w:sz w:val="24"/>
+          <w:szCs w:val="24"/>
+        </w:rPr>
+      </w:pPr>
+      <w:r>
+        <w:rPr>
+          <w:b/>
+          <w:bCs/>
+          <w:sz w:val="24"/>
+          <w:szCs w:val="24"/>
+        </w:rPr>
+        <w:t>Layers</w:t>
+      </w:r>
+    </w:p>
+    <w:p>
+      <w:pPr>
+        <w:rPr>
+          <w:sz w:val="24"/>
+          <w:szCs w:val="24"/>
+        </w:rPr>
+      </w:pPr>
+      <w:r>
+        <w:rPr>
+          <w:noProof/>
+        </w:rPr>
+        <w:lastRenderedPageBreak/>
+        <w:drawing>
+          <wp:inline distT="0" distB="0" distL="0" distR="0" wp14:anchorId="59F8D908" wp14:editId="3AAAE365">
+            <wp:extent cx="2011854" cy="2484335"/>
+            <wp:effectExtent l="0" t="0" r="7620" b="0"/>
+            <wp:docPr id="7" name="Picture 7" descr="A screenshot of a computer&#10;&#10;Description automatically generated with low confidence"/>
+            <wp:cNvGraphicFramePr>
+              <a:graphicFrameLocks xmlns:a="http://schemas.openxmlformats.org/drawingml/2006/main" noChangeAspect="1"/>
+            </wp:cNvGraphicFramePr>
+            <a:graphic xmlns:a="http://schemas.openxmlformats.org/drawingml/2006/main">
+              <a:graphicData uri="http://schemas.openxmlformats.org/drawingml/2006/picture">
+                <pic:pic xmlns:pic="http://schemas.openxmlformats.org/drawingml/2006/picture">
+                  <pic:nvPicPr>
+                    <pic:cNvPr id="7" name="Picture 7" descr="A screenshot of a computer&#10;&#10;Description automatically generated with low confidence"/>
+                    <pic:cNvPicPr/>
+                  </pic:nvPicPr>
+                  <pic:blipFill>
+                    <a:blip r:embed="rId10"/>
+                    <a:stretch>
+                      <a:fillRect/>
+                    </a:stretch>
+                  </pic:blipFill>
+                  <pic:spPr>
+                    <a:xfrm>
+                      <a:off x="0" y="0"/>
+                      <a:ext cx="2011854" cy="2484335"/>
+                    </a:xfrm>
+                    <a:prstGeom prst="rect">
+                      <a:avLst/>
+                    </a:prstGeom>
+                  </pic:spPr>
+                </pic:pic>
+              </a:graphicData>
+            </a:graphic>
+          </wp:inline>
+        </w:drawing>
+      </w:r>
+    </w:p>
+    <w:p>
+      <w:pPr>
+        <w:pStyle w:val="ListParagraph"/>
+        <w:numPr>
+          <w:ilvl w:val="0"/>
+          <w:numId w:val="2"/>
+        </w:numPr>
+        <w:rPr>
+          <w:sz w:val="24"/>
+          <w:szCs w:val="24"/>
+        </w:rPr>
+      </w:pPr>
+      <w:r>
+        <w:rPr>
+          <w:sz w:val="24"/>
+          <w:szCs w:val="24"/>
+        </w:rPr>
+        <w:t>Mình block layer nào thì trong scene k thể click vào các object thuộc layer đó dc nữa (click bên Hierarchy thì dc).</w:t>
+      </w:r>
+    </w:p>
+    <w:p>
+      <w:pPr>
+        <w:rPr>
+          <w:b/>
+          <w:bCs/>
+          <w:sz w:val="24"/>
+          <w:szCs w:val="24"/>
+        </w:rPr>
+      </w:pPr>
+      <w:r>
+        <w:rPr>
+          <w:b/>
+          <w:bCs/>
+          <w:sz w:val="24"/>
+          <w:szCs w:val="24"/>
+        </w:rPr>
+        <w:t>Tạo sương mù</w:t>
+      </w:r>
+    </w:p>
+    <w:p>
+      <w:pPr>
+        <w:pStyle w:val="ListParagraph"/>
+        <w:numPr>
+          <w:ilvl w:val="0"/>
+          <w:numId w:val="2"/>
+        </w:numPr>
+        <w:rPr>
+          <w:sz w:val="24"/>
+          <w:szCs w:val="24"/>
+        </w:rPr>
+      </w:pPr>
+      <w:r>
+        <w:rPr>
+          <w:sz w:val="24"/>
+          <w:szCs w:val="24"/>
+        </w:rPr>
+        <w:t>Để k cho người chơi nhìn thấy các obstacle ở xa.</w:t>
+      </w:r>
+    </w:p>
+    <w:p>
+      <w:pPr>
+        <w:pStyle w:val="ListParagraph"/>
+        <w:numPr>
+          <w:ilvl w:val="0"/>
+          <w:numId w:val="2"/>
+        </w:numPr>
+        <w:rPr>
+          <w:sz w:val="24"/>
+          <w:szCs w:val="24"/>
+        </w:rPr>
+      </w:pPr>
+      <w:r>
+        <w:rPr>
+          <w:sz w:val="24"/>
+          <w:szCs w:val="24"/>
+        </w:rPr>
+        <w:t>Window -&gt; Rendering -&gt; Lighting -&gt; Kéo tab này qua cột của Inspector để nhìn cho dễ -&gt; Tab Environment -&gt; Tick ô Fog -&gt; Chọn màu cho fog (Tốt nhất là dùng color picker để nó trùng với màu của môi trường xung quanh)</w:t>
+      </w:r>
+      <w:r>
+        <w:rPr>
+          <w:sz w:val="24"/>
+          <w:szCs w:val="24"/>
+        </w:rPr>
+        <w:t>.</w:t>
+      </w:r>
+    </w:p>
+    <w:p>
+      <w:pPr>
         <w:jc w:val="center"/>
         <w:rPr>
           <w:b/>
@@ -877,7 +1467,6 @@
           <w:sz w:val="24"/>
           <w:szCs w:val="24"/>
         </w:rPr>
-        <w:lastRenderedPageBreak/>
         <w:t xml:space="preserve">Cài .NET SDK -&gt; </w:t>
       </w:r>
       <w:r>
@@ -983,7 +1572,7 @@
           <w:szCs w:val="24"/>
         </w:rPr>
       </w:pPr>
-      <w:hyperlink r:id="rId6" w:history="1">
+      <w:hyperlink r:id="rId11" w:history="1">
         <w:r>
           <w:rPr>
             <w:rStyle w:val="Hyperlink"/>
@@ -1023,7 +1612,7 @@
         </w:rPr>
         <w:t xml:space="preserve">Link học </w:t>
       </w:r>
-      <w:hyperlink r:id="rId7" w:history="1">
+      <w:hyperlink r:id="rId12" w:history="1">
         <w:r>
           <w:rPr>
             <w:rStyle w:val="Hyperlink"/>
@@ -1100,6 +1689,7 @@
           <w:sz w:val="24"/>
           <w:szCs w:val="24"/>
         </w:rPr>
+        <w:lastRenderedPageBreak/>
         <w:t>Click vào object -&gt; Nhìn qua Inspector -&gt; Add component -&gt; New script -&gt; Double click vào script để nó vở visual studio lên -&gt; Code -&gt; Ctr + S -&gt; Quay lại Unity cho nó đồng bộ hóa cái code vừa save -&gt; Nhấn play bên Unity.</w:t>
       </w:r>
     </w:p>
@@ -1216,7 +1806,7 @@
                     <pic:cNvPicPr/>
                   </pic:nvPicPr>
                   <pic:blipFill>
-                    <a:blip r:embed="rId8"/>
+                    <a:blip r:embed="rId13"/>
                     <a:stretch>
                       <a:fillRect/>
                     </a:stretch>
@@ -1436,7 +2026,6 @@
           <w:sz w:val="24"/>
           <w:szCs w:val="24"/>
         </w:rPr>
-        <w:lastRenderedPageBreak/>
         <w:t xml:space="preserve">Update(): </w:t>
       </w:r>
       <w:r>
@@ -1682,7 +2271,96 @@
           <w:sz w:val="24"/>
           <w:szCs w:val="24"/>
         </w:rPr>
-        <w:t>rg.AddForce(value on x, value on y, value on z);</w:t>
+        <w:t>rg.AddForce(value on x, value on y, value on z</w:t>
+      </w:r>
+      <w:r>
+        <w:rPr>
+          <w:sz w:val="24"/>
+          <w:szCs w:val="24"/>
+        </w:rPr>
+        <w:t>, {ForceMode}</w:t>
+      </w:r>
+      <w:r>
+        <w:rPr>
+          <w:sz w:val="24"/>
+          <w:szCs w:val="24"/>
+        </w:rPr>
+        <w:t>)</w:t>
+      </w:r>
+      <w:r>
+        <w:rPr>
+          <w:sz w:val="24"/>
+          <w:szCs w:val="24"/>
+        </w:rPr>
+        <w:t>.</w:t>
+      </w:r>
+    </w:p>
+    <w:p>
+      <w:pPr>
+        <w:pStyle w:val="ListParagraph"/>
+        <w:numPr>
+          <w:ilvl w:val="1"/>
+          <w:numId w:val="2"/>
+        </w:numPr>
+        <w:rPr>
+          <w:sz w:val="24"/>
+          <w:szCs w:val="24"/>
+        </w:rPr>
+      </w:pPr>
+      <w:r>
+        <w:rPr>
+          <w:sz w:val="24"/>
+          <w:szCs w:val="24"/>
+        </w:rPr>
+        <w:t>Mặc định ForceMode.Force: add force dựa trên mass của object.</w:t>
+      </w:r>
+    </w:p>
+    <w:p>
+      <w:pPr>
+        <w:pStyle w:val="ListParagraph"/>
+        <w:numPr>
+          <w:ilvl w:val="1"/>
+          <w:numId w:val="2"/>
+        </w:numPr>
+        <w:rPr>
+          <w:sz w:val="24"/>
+          <w:szCs w:val="24"/>
+        </w:rPr>
+      </w:pPr>
+      <w:r>
+        <w:rPr>
+          <w:sz w:val="24"/>
+          <w:szCs w:val="24"/>
+        </w:rPr>
+        <w:lastRenderedPageBreak/>
+        <w:t xml:space="preserve">Mọi object di chuyển đều tạo ra momentum, nên để thay đổi quỹ đạo di chuyển </w:t>
+      </w:r>
+      <w:r>
+        <w:rPr>
+          <w:sz w:val="24"/>
+          <w:szCs w:val="24"/>
+        </w:rPr>
+        <w:t xml:space="preserve">nếu dùng ForceMode.Force thì phải chờ nó add đủ force để đổi quỹ đạo. </w:t>
+      </w:r>
+    </w:p>
+    <w:p>
+      <w:pPr>
+        <w:pStyle w:val="ListParagraph"/>
+        <w:numPr>
+          <w:ilvl w:val="1"/>
+          <w:numId w:val="2"/>
+        </w:numPr>
+        <w:rPr>
+          <w:sz w:val="24"/>
+          <w:szCs w:val="24"/>
+        </w:rPr>
+      </w:pPr>
+      <w:r>
+        <w:rPr>
+          <w:sz w:val="24"/>
+          <w:szCs w:val="24"/>
+        </w:rPr>
+        <w:t>Dùng ForceMode.VelocityChange thì nó ngay lập tức thay đổi vận tốc, bỏ qua mass luôn.</w:t>
       </w:r>
     </w:p>
     <w:p>
@@ -1763,6 +2441,60 @@
           <w:szCs w:val="24"/>
         </w:rPr>
         <w:t>Thêm Physics Material vào cho object Ground rồi sửa Dynamic friction, Static friction về 0.</w:t>
+      </w:r>
+    </w:p>
+    <w:p>
+      <w:pPr>
+        <w:pStyle w:val="ListParagraph"/>
+        <w:numPr>
+          <w:ilvl w:val="0"/>
+          <w:numId w:val="2"/>
+        </w:numPr>
+        <w:rPr>
+          <w:sz w:val="24"/>
+          <w:szCs w:val="24"/>
+        </w:rPr>
+      </w:pPr>
+      <w:r>
+        <w:rPr>
+          <w:sz w:val="24"/>
+          <w:szCs w:val="24"/>
+        </w:rPr>
+        <w:t>Drag: Lực cản không khí</w:t>
+      </w:r>
+    </w:p>
+    <w:p>
+      <w:pPr>
+        <w:pStyle w:val="ListParagraph"/>
+        <w:numPr>
+          <w:ilvl w:val="1"/>
+          <w:numId w:val="2"/>
+        </w:numPr>
+        <w:rPr>
+          <w:sz w:val="24"/>
+          <w:szCs w:val="24"/>
+        </w:rPr>
+      </w:pPr>
+      <w:r>
+        <w:rPr>
+          <w:sz w:val="24"/>
+          <w:szCs w:val="24"/>
+        </w:rPr>
+        <w:t xml:space="preserve">Vd: khi player tông vào tường, nếu k có drag thì player sẽ bị </w:t>
+      </w:r>
+      <w:r>
+        <w:rPr>
+          <w:sz w:val="24"/>
+          <w:szCs w:val="24"/>
+        </w:rPr>
+        <w:t>trôi đi 1 đoạn rồi mới dừng hẳn -&gt; nhìn k real</w:t>
+      </w:r>
+      <w:r>
+        <w:rPr>
+          <w:sz w:val="24"/>
+          <w:szCs w:val="24"/>
+        </w:rPr>
+        <w:t>, nếu có drag vào thì nó sẽ dừng lại nhanh hơn (do lực cản khiến v của player về 0 lẹ hơn).</w:t>
       </w:r>
     </w:p>
     <w:p>
@@ -2296,7 +3028,6 @@
           <w:sz w:val="19"/>
           <w:szCs w:val="19"/>
         </w:rPr>
-        <w:lastRenderedPageBreak/>
         <w:t xml:space="preserve">            Debug.Log(</w:t>
       </w:r>
       <w:r>

</xml_diff>

<commit_message>
Ep07: Add Text to game
- Add score text to game screen.
- Update Unity Tutorial document.
</commit_message>
<xml_diff>
--- a/Unity Tutorials.docx
+++ b/Unity Tutorials.docx
@@ -367,6 +367,66 @@
     </w:p>
     <w:p>
       <w:pPr>
+        <w:pStyle w:val="ListParagraph"/>
+        <w:numPr>
+          <w:ilvl w:val="0"/>
+          <w:numId w:val="2"/>
+        </w:numPr>
+        <w:rPr>
+          <w:sz w:val="24"/>
+          <w:szCs w:val="24"/>
+        </w:rPr>
+      </w:pPr>
+      <w:r>
+        <w:rPr>
+          <w:noProof/>
+        </w:rPr>
+        <w:drawing>
+          <wp:inline distT="0" distB="0" distL="0" distR="0" wp14:anchorId="7B093B1E" wp14:editId="2C2DDAEC">
+            <wp:extent cx="373412" cy="281964"/>
+            <wp:effectExtent l="0" t="0" r="7620" b="3810"/>
+            <wp:docPr id="10" name="Picture 10"/>
+            <wp:cNvGraphicFramePr>
+              <a:graphicFrameLocks xmlns:a="http://schemas.openxmlformats.org/drawingml/2006/main" noChangeAspect="1"/>
+            </wp:cNvGraphicFramePr>
+            <a:graphic xmlns:a="http://schemas.openxmlformats.org/drawingml/2006/main">
+              <a:graphicData uri="http://schemas.openxmlformats.org/drawingml/2006/picture">
+                <pic:pic xmlns:pic="http://schemas.openxmlformats.org/drawingml/2006/picture">
+                  <pic:nvPicPr>
+                    <pic:cNvPr id="1" name=""/>
+                    <pic:cNvPicPr/>
+                  </pic:nvPicPr>
+                  <pic:blipFill>
+                    <a:blip r:embed="rId7"/>
+                    <a:stretch>
+                      <a:fillRect/>
+                    </a:stretch>
+                  </pic:blipFill>
+                  <pic:spPr>
+                    <a:xfrm>
+                      <a:off x="0" y="0"/>
+                      <a:ext cx="373412" cy="281964"/>
+                    </a:xfrm>
+                    <a:prstGeom prst="rect">
+                      <a:avLst/>
+                    </a:prstGeom>
+                  </pic:spPr>
+                </pic:pic>
+              </a:graphicData>
+            </a:graphic>
+          </wp:inline>
+        </w:drawing>
+      </w:r>
+      <w:r>
+        <w:rPr>
+          <w:sz w:val="24"/>
+          <w:szCs w:val="24"/>
+        </w:rPr>
+        <w:t>: Chuyển qua góc nhìn của người chơi.</w:t>
+      </w:r>
+    </w:p>
+    <w:p>
+      <w:pPr>
         <w:rPr>
           <w:b/>
           <w:bCs/>
@@ -474,7 +534,7 @@
                     <pic:cNvPicPr/>
                   </pic:nvPicPr>
                   <pic:blipFill>
-                    <a:blip r:embed="rId7"/>
+                    <a:blip r:embed="rId8"/>
                     <a:stretch>
                       <a:fillRect/>
                     </a:stretch>
@@ -607,7 +667,7 @@
                     <pic:cNvPicPr/>
                   </pic:nvPicPr>
                   <pic:blipFill>
-                    <a:blip r:embed="rId8"/>
+                    <a:blip r:embed="rId9"/>
                     <a:stretch>
                       <a:fillRect/>
                     </a:stretch>
@@ -646,24 +706,34 @@
         </w:rPr>
         <w:t>Camera</w:t>
       </w:r>
-    </w:p>
-    <w:p>
-      <w:pPr>
-        <w:pStyle w:val="ListParagraph"/>
-        <w:numPr>
-          <w:ilvl w:val="0"/>
-          <w:numId w:val="2"/>
-        </w:numPr>
-        <w:rPr>
-          <w:sz w:val="24"/>
-          <w:szCs w:val="24"/>
-        </w:rPr>
-      </w:pPr>
-      <w:r>
-        <w:rPr>
-          <w:sz w:val="24"/>
-          <w:szCs w:val="24"/>
-        </w:rPr>
+      <w:r>
+        <w:rPr>
+          <w:b/>
+          <w:bCs/>
+          <w:sz w:val="24"/>
+          <w:szCs w:val="24"/>
+        </w:rPr>
+        <w:t xml:space="preserve"> (object Main Camera)</w:t>
+      </w:r>
+    </w:p>
+    <w:p>
+      <w:pPr>
+        <w:pStyle w:val="ListParagraph"/>
+        <w:numPr>
+          <w:ilvl w:val="0"/>
+          <w:numId w:val="2"/>
+        </w:numPr>
+        <w:rPr>
+          <w:sz w:val="24"/>
+          <w:szCs w:val="24"/>
+        </w:rPr>
+      </w:pPr>
+      <w:r>
+        <w:rPr>
+          <w:sz w:val="24"/>
+          <w:szCs w:val="24"/>
+        </w:rPr>
+        <w:lastRenderedPageBreak/>
         <w:t>Thay vì background bầu trời thì Clear Flags -&gt; Solid Color rồi chọn màu.</w:t>
       </w:r>
     </w:p>
@@ -702,7 +772,6 @@
         <w:rPr>
           <w:noProof/>
         </w:rPr>
-        <w:lastRenderedPageBreak/>
         <w:drawing>
           <wp:inline distT="0" distB="0" distL="0" distR="0" wp14:anchorId="44CAAD40" wp14:editId="2E653B68">
             <wp:extent cx="1684166" cy="495343"/>
@@ -719,7 +788,7 @@
                     <pic:cNvPicPr/>
                   </pic:nvPicPr>
                   <pic:blipFill>
-                    <a:blip r:embed="rId9"/>
+                    <a:blip r:embed="rId10"/>
                     <a:stretch>
                       <a:fillRect/>
                     </a:stretch>
@@ -1303,7 +1372,7 @@
                     <pic:cNvPicPr/>
                   </pic:nvPicPr>
                   <pic:blipFill>
-                    <a:blip r:embed="rId10"/>
+                    <a:blip r:embed="rId11"/>
                     <a:stretch>
                       <a:fillRect/>
                     </a:stretch>
@@ -1412,6 +1481,231 @@
     </w:p>
     <w:p>
       <w:pPr>
+        <w:rPr>
+          <w:b/>
+          <w:bCs/>
+          <w:sz w:val="24"/>
+          <w:szCs w:val="24"/>
+        </w:rPr>
+      </w:pPr>
+      <w:r>
+        <w:rPr>
+          <w:b/>
+          <w:bCs/>
+          <w:sz w:val="24"/>
+          <w:szCs w:val="24"/>
+        </w:rPr>
+        <w:t>Xử lý lỗi va chạm</w:t>
+      </w:r>
+    </w:p>
+    <w:p>
+      <w:pPr>
+        <w:pStyle w:val="ListParagraph"/>
+        <w:numPr>
+          <w:ilvl w:val="0"/>
+          <w:numId w:val="2"/>
+        </w:numPr>
+        <w:rPr>
+          <w:sz w:val="24"/>
+          <w:szCs w:val="24"/>
+        </w:rPr>
+      </w:pPr>
+      <w:r>
+        <w:rPr>
+          <w:sz w:val="24"/>
+          <w:szCs w:val="24"/>
+        </w:rPr>
+        <w:t>Đôi khi object player nó đi xuyên qua các object obstacle luôn.</w:t>
+      </w:r>
+    </w:p>
+    <w:p>
+      <w:pPr>
+        <w:pStyle w:val="ListParagraph"/>
+        <w:numPr>
+          <w:ilvl w:val="0"/>
+          <w:numId w:val="2"/>
+        </w:numPr>
+        <w:rPr>
+          <w:sz w:val="24"/>
+          <w:szCs w:val="24"/>
+        </w:rPr>
+      </w:pPr>
+      <w:r>
+        <w:rPr>
+          <w:sz w:val="24"/>
+          <w:szCs w:val="24"/>
+        </w:rPr>
+        <w:t>Rigidbody -&gt; Collision Detection -&gt; Chuyển từ Discrete sang Continous.</w:t>
+      </w:r>
+    </w:p>
+    <w:p>
+      <w:pPr>
+        <w:pStyle w:val="ListParagraph"/>
+        <w:numPr>
+          <w:ilvl w:val="0"/>
+          <w:numId w:val="2"/>
+        </w:numPr>
+        <w:rPr>
+          <w:sz w:val="24"/>
+          <w:szCs w:val="24"/>
+        </w:rPr>
+      </w:pPr>
+      <w:r>
+        <w:rPr>
+          <w:sz w:val="24"/>
+          <w:szCs w:val="24"/>
+        </w:rPr>
+        <w:t xml:space="preserve">Làm tương tự với lũ </w:t>
+      </w:r>
+      <w:r>
+        <w:rPr>
+          <w:sz w:val="24"/>
+          <w:szCs w:val="24"/>
+        </w:rPr>
+        <w:t>clone của prefab obstacle.</w:t>
+      </w:r>
+    </w:p>
+    <w:p>
+      <w:pPr>
+        <w:pStyle w:val="ListParagraph"/>
+        <w:numPr>
+          <w:ilvl w:val="0"/>
+          <w:numId w:val="2"/>
+        </w:numPr>
+        <w:rPr>
+          <w:sz w:val="24"/>
+          <w:szCs w:val="24"/>
+        </w:rPr>
+      </w:pPr>
+      <w:r>
+        <w:rPr>
+          <w:sz w:val="24"/>
+          <w:szCs w:val="24"/>
+        </w:rPr>
+        <w:t xml:space="preserve">Edit -&gt; Project Settings -&gt; Time -&gt; Giảm Fixed Timestep từ 0.02 về 0.01 để Unity nó check collision thường xuyên hơn -&gt; Điều này sẽ ảnh hưởng tới các force movement nên nhớ để ý rồi </w:t>
+      </w:r>
+      <w:r>
+        <w:rPr>
+          <w:sz w:val="24"/>
+          <w:szCs w:val="24"/>
+        </w:rPr>
+        <w:t>tăng lực lên.</w:t>
+      </w:r>
+    </w:p>
+    <w:p>
+      <w:pPr>
+        <w:rPr>
+          <w:b/>
+          <w:bCs/>
+          <w:sz w:val="24"/>
+          <w:szCs w:val="24"/>
+        </w:rPr>
+      </w:pPr>
+      <w:r>
+        <w:rPr>
+          <w:b/>
+          <w:bCs/>
+          <w:sz w:val="24"/>
+          <w:szCs w:val="24"/>
+        </w:rPr>
+        <w:t>Text (Object Text)</w:t>
+      </w:r>
+    </w:p>
+    <w:p>
+      <w:pPr>
+        <w:pStyle w:val="ListParagraph"/>
+        <w:numPr>
+          <w:ilvl w:val="0"/>
+          <w:numId w:val="2"/>
+        </w:numPr>
+        <w:rPr>
+          <w:sz w:val="24"/>
+          <w:szCs w:val="24"/>
+        </w:rPr>
+      </w:pPr>
+      <w:r>
+        <w:rPr>
+          <w:sz w:val="24"/>
+          <w:szCs w:val="24"/>
+        </w:rPr>
+        <w:t>Hierarchy -&gt; + -&gt; UI -&gt; Text.</w:t>
+      </w:r>
+    </w:p>
+    <w:p>
+      <w:pPr>
+        <w:pStyle w:val="ListParagraph"/>
+        <w:numPr>
+          <w:ilvl w:val="0"/>
+          <w:numId w:val="2"/>
+        </w:numPr>
+        <w:rPr>
+          <w:sz w:val="24"/>
+          <w:szCs w:val="24"/>
+        </w:rPr>
+      </w:pPr>
+      <w:r>
+        <w:rPr>
+          <w:sz w:val="24"/>
+          <w:szCs w:val="24"/>
+        </w:rPr>
+        <w:t xml:space="preserve">Horizontal overflow -&gt; Đổi Wrap sang Overflow để nó có tràn khỏi khung text thì nó tràn ngang chứ k </w:t>
+      </w:r>
+      <w:r>
+        <w:rPr>
+          <w:sz w:val="24"/>
+          <w:szCs w:val="24"/>
+        </w:rPr>
+        <w:t>xuống hàng.</w:t>
+      </w:r>
+    </w:p>
+    <w:p>
+      <w:pPr>
+        <w:pStyle w:val="ListParagraph"/>
+        <w:numPr>
+          <w:ilvl w:val="0"/>
+          <w:numId w:val="2"/>
+        </w:numPr>
+        <w:rPr>
+          <w:sz w:val="24"/>
+          <w:szCs w:val="24"/>
+        </w:rPr>
+      </w:pPr>
+      <w:r>
+        <w:rPr>
+          <w:sz w:val="24"/>
+          <w:szCs w:val="24"/>
+        </w:rPr>
+        <w:t>Canvas -&gt; UI Scale Mode -&gt; Chọn Scale with screensize để cái text không bị cố định pixel.</w:t>
+      </w:r>
+    </w:p>
+    <w:p>
+      <w:pPr>
+        <w:pStyle w:val="ListParagraph"/>
+        <w:numPr>
+          <w:ilvl w:val="0"/>
+          <w:numId w:val="2"/>
+        </w:numPr>
+        <w:rPr>
+          <w:b/>
+          <w:bCs/>
+          <w:color w:val="FF0000"/>
+          <w:sz w:val="24"/>
+          <w:szCs w:val="24"/>
+        </w:rPr>
+      </w:pPr>
+      <w:r>
+        <w:rPr>
+          <w:b/>
+          <w:bCs/>
+          <w:color w:val="FF0000"/>
+          <w:sz w:val="24"/>
+          <w:szCs w:val="24"/>
+        </w:rPr>
+        <w:t>Chữ bị vỡ nét, phải làm sao?</w:t>
+      </w:r>
+    </w:p>
+    <w:p>
+      <w:pPr>
         <w:jc w:val="center"/>
         <w:rPr>
           <w:b/>
@@ -1531,6 +1825,7 @@
           <w:sz w:val="24"/>
           <w:szCs w:val="24"/>
         </w:rPr>
+        <w:lastRenderedPageBreak/>
         <w:t>Nó hiện lỗi liên quan tới quyền</w:t>
       </w:r>
       <w:r>
@@ -1546,6 +1841,85 @@
           <w:szCs w:val="24"/>
         </w:rPr>
         <w:t xml:space="preserve"> này nọ thì cứ Run as admin..</w:t>
+      </w:r>
+    </w:p>
+    <w:p>
+      <w:pPr>
+        <w:rPr>
+          <w:b/>
+          <w:bCs/>
+          <w:sz w:val="24"/>
+          <w:szCs w:val="24"/>
+        </w:rPr>
+      </w:pPr>
+      <w:r>
+        <w:rPr>
+          <w:b/>
+          <w:bCs/>
+          <w:sz w:val="24"/>
+          <w:szCs w:val="24"/>
+        </w:rPr>
+        <w:t>Font chữ</w:t>
+      </w:r>
+    </w:p>
+    <w:p>
+      <w:pPr>
+        <w:pStyle w:val="ListParagraph"/>
+        <w:numPr>
+          <w:ilvl w:val="0"/>
+          <w:numId w:val="2"/>
+        </w:numPr>
+        <w:rPr>
+          <w:sz w:val="24"/>
+          <w:szCs w:val="24"/>
+        </w:rPr>
+      </w:pPr>
+      <w:r>
+        <w:rPr>
+          <w:sz w:val="24"/>
+          <w:szCs w:val="24"/>
+        </w:rPr>
+        <w:t>Tạo folder Fonts trong Assets.</w:t>
+      </w:r>
+    </w:p>
+    <w:p>
+      <w:pPr>
+        <w:pStyle w:val="ListParagraph"/>
+        <w:numPr>
+          <w:ilvl w:val="0"/>
+          <w:numId w:val="2"/>
+        </w:numPr>
+        <w:rPr>
+          <w:sz w:val="24"/>
+          <w:szCs w:val="24"/>
+        </w:rPr>
+      </w:pPr>
+      <w:r>
+        <w:rPr>
+          <w:sz w:val="24"/>
+          <w:szCs w:val="24"/>
+        </w:rPr>
+        <w:t>Import các font chữ tải từ google về vào đây.</w:t>
+      </w:r>
+    </w:p>
+    <w:p>
+      <w:pPr>
+        <w:pStyle w:val="ListParagraph"/>
+        <w:numPr>
+          <w:ilvl w:val="0"/>
+          <w:numId w:val="2"/>
+        </w:numPr>
+        <w:rPr>
+          <w:sz w:val="24"/>
+          <w:szCs w:val="24"/>
+        </w:rPr>
+      </w:pPr>
+      <w:r>
+        <w:rPr>
+          <w:sz w:val="24"/>
+          <w:szCs w:val="24"/>
+        </w:rPr>
+        <w:t>Sau đó trong phần Font của object Text cứ chọn font thoải mái.</w:t>
       </w:r>
     </w:p>
     <w:p>
@@ -1572,7 +1946,7 @@
           <w:szCs w:val="24"/>
         </w:rPr>
       </w:pPr>
-      <w:hyperlink r:id="rId11" w:history="1">
+      <w:hyperlink r:id="rId12" w:history="1">
         <w:r>
           <w:rPr>
             <w:rStyle w:val="Hyperlink"/>
@@ -1612,7 +1986,7 @@
         </w:rPr>
         <w:t xml:space="preserve">Link học </w:t>
       </w:r>
-      <w:hyperlink r:id="rId12" w:history="1">
+      <w:hyperlink r:id="rId13" w:history="1">
         <w:r>
           <w:rPr>
             <w:rStyle w:val="Hyperlink"/>
@@ -1689,7 +2063,6 @@
           <w:sz w:val="24"/>
           <w:szCs w:val="24"/>
         </w:rPr>
-        <w:lastRenderedPageBreak/>
         <w:t>Click vào object -&gt; Nhìn qua Inspector -&gt; Add component -&gt; New script -&gt; Double click vào script để nó vở visual studio lên -&gt; Code -&gt; Ctr + S -&gt; Quay lại Unity cho nó đồng bộ hóa cái code vừa save -&gt; Nhấn play bên Unity.</w:t>
       </w:r>
     </w:p>
@@ -1806,7 +2179,7 @@
                     <pic:cNvPicPr/>
                   </pic:nvPicPr>
                   <pic:blipFill>
-                    <a:blip r:embed="rId13"/>
+                    <a:blip r:embed="rId14"/>
                     <a:stretch>
                       <a:fillRect/>
                     </a:stretch>
@@ -1949,6 +2322,59 @@
     </w:p>
     <w:p>
       <w:pPr>
+        <w:pStyle w:val="ListParagraph"/>
+        <w:numPr>
+          <w:ilvl w:val="0"/>
+          <w:numId w:val="2"/>
+        </w:numPr>
+        <w:rPr>
+          <w:b/>
+          <w:bCs/>
+          <w:sz w:val="24"/>
+          <w:szCs w:val="24"/>
+        </w:rPr>
+      </w:pPr>
+      <w:r>
+        <w:rPr>
+          <w:sz w:val="24"/>
+          <w:szCs w:val="24"/>
+        </w:rPr>
+        <w:t xml:space="preserve">Code cái gì liên quan tới UI vd Text thì phải khai báo </w:t>
+      </w:r>
+    </w:p>
+    <w:p>
+      <w:pPr>
+        <w:pStyle w:val="ListParagraph"/>
+        <w:ind w:left="360" w:firstLine="360"/>
+        <w:rPr>
+          <w:b/>
+          <w:bCs/>
+          <w:sz w:val="24"/>
+          <w:szCs w:val="24"/>
+        </w:rPr>
+      </w:pPr>
+      <w:r>
+        <w:rPr>
+          <w:rFonts w:ascii="Consolas" w:hAnsi="Consolas" w:cs="Consolas"/>
+          <w:color w:val="0000FF"/>
+          <w:sz w:val="19"/>
+          <w:szCs w:val="19"/>
+        </w:rPr>
+        <w:lastRenderedPageBreak/>
+        <w:t>using</w:t>
+      </w:r>
+      <w:r>
+        <w:rPr>
+          <w:rFonts w:ascii="Consolas" w:hAnsi="Consolas" w:cs="Consolas"/>
+          <w:color w:val="000000"/>
+          <w:sz w:val="19"/>
+          <w:szCs w:val="19"/>
+        </w:rPr>
+        <w:t xml:space="preserve"> UnityEngine.UI;</w:t>
+      </w:r>
+    </w:p>
+    <w:p>
+      <w:pPr>
         <w:rPr>
           <w:b/>
           <w:bCs/>
@@ -2332,274 +2758,274 @@
           <w:sz w:val="24"/>
           <w:szCs w:val="24"/>
         </w:rPr>
+        <w:t xml:space="preserve">Mọi object di chuyển đều tạo ra momentum, nên để thay đổi quỹ đạo di chuyển </w:t>
+      </w:r>
+      <w:r>
+        <w:rPr>
+          <w:sz w:val="24"/>
+          <w:szCs w:val="24"/>
+        </w:rPr>
+        <w:t xml:space="preserve">nếu dùng ForceMode.Force thì phải chờ nó add đủ force để đổi quỹ đạo. </w:t>
+      </w:r>
+    </w:p>
+    <w:p>
+      <w:pPr>
+        <w:pStyle w:val="ListParagraph"/>
+        <w:numPr>
+          <w:ilvl w:val="1"/>
+          <w:numId w:val="2"/>
+        </w:numPr>
+        <w:rPr>
+          <w:sz w:val="24"/>
+          <w:szCs w:val="24"/>
+        </w:rPr>
+      </w:pPr>
+      <w:r>
+        <w:rPr>
+          <w:sz w:val="24"/>
+          <w:szCs w:val="24"/>
+        </w:rPr>
+        <w:t>Dùng ForceMode.VelocityChange thì nó ngay lập tức thay đổi vận tốc, bỏ qua mass luôn.</w:t>
+      </w:r>
+    </w:p>
+    <w:p>
+      <w:pPr>
+        <w:pStyle w:val="ListParagraph"/>
+        <w:numPr>
+          <w:ilvl w:val="0"/>
+          <w:numId w:val="2"/>
+        </w:numPr>
+        <w:rPr>
+          <w:sz w:val="24"/>
+          <w:szCs w:val="24"/>
+        </w:rPr>
+      </w:pPr>
+      <w:r>
+        <w:rPr>
+          <w:sz w:val="24"/>
+          <w:szCs w:val="24"/>
+        </w:rPr>
+        <w:t>Trong Unity, Rigidbody -&gt; Constraints -&gt; Có thể tick vào các ô tương ứng để khóa chuyển động (tick rồi chạy thử là biết).</w:t>
+      </w:r>
+    </w:p>
+    <w:p>
+      <w:pPr>
+        <w:pStyle w:val="ListParagraph"/>
+        <w:numPr>
+          <w:ilvl w:val="0"/>
+          <w:numId w:val="2"/>
+        </w:numPr>
+        <w:rPr>
+          <w:sz w:val="24"/>
+          <w:szCs w:val="24"/>
+        </w:rPr>
+      </w:pPr>
+      <w:r>
+        <w:rPr>
+          <w:sz w:val="24"/>
+          <w:szCs w:val="24"/>
+        </w:rPr>
+        <w:t>Khi tác động lực, object bị nảy lên rồi lệch hướng dần là do ma sát -&gt; Vd muốn nó lăn thẳng đều hoài thì chọn 1 trong 2 cách:</w:t>
+      </w:r>
+    </w:p>
+    <w:p>
+      <w:pPr>
+        <w:pStyle w:val="ListParagraph"/>
+        <w:numPr>
+          <w:ilvl w:val="1"/>
+          <w:numId w:val="2"/>
+        </w:numPr>
+        <w:rPr>
+          <w:sz w:val="24"/>
+          <w:szCs w:val="24"/>
+        </w:rPr>
+      </w:pPr>
+      <w:r>
+        <w:rPr>
+          <w:sz w:val="24"/>
+          <w:szCs w:val="24"/>
+        </w:rPr>
+        <w:t>Set constraint trong Rigidbody</w:t>
+      </w:r>
+    </w:p>
+    <w:p>
+      <w:pPr>
+        <w:pStyle w:val="ListParagraph"/>
+        <w:numPr>
+          <w:ilvl w:val="1"/>
+          <w:numId w:val="2"/>
+        </w:numPr>
+        <w:rPr>
+          <w:sz w:val="24"/>
+          <w:szCs w:val="24"/>
+        </w:rPr>
+      </w:pPr>
+      <w:r>
+        <w:rPr>
+          <w:sz w:val="24"/>
+          <w:szCs w:val="24"/>
+        </w:rPr>
+        <w:t>Thêm Physics Material vào cho object Ground rồi sửa Dynamic friction, Static friction về 0.</w:t>
+      </w:r>
+    </w:p>
+    <w:p>
+      <w:pPr>
+        <w:pStyle w:val="ListParagraph"/>
+        <w:numPr>
+          <w:ilvl w:val="0"/>
+          <w:numId w:val="2"/>
+        </w:numPr>
+        <w:rPr>
+          <w:sz w:val="24"/>
+          <w:szCs w:val="24"/>
+        </w:rPr>
+      </w:pPr>
+      <w:r>
+        <w:rPr>
+          <w:sz w:val="24"/>
+          <w:szCs w:val="24"/>
+        </w:rPr>
+        <w:t>Drag: Lực cản không khí</w:t>
+      </w:r>
+    </w:p>
+    <w:p>
+      <w:pPr>
+        <w:pStyle w:val="ListParagraph"/>
+        <w:numPr>
+          <w:ilvl w:val="1"/>
+          <w:numId w:val="2"/>
+        </w:numPr>
+        <w:rPr>
+          <w:sz w:val="24"/>
+          <w:szCs w:val="24"/>
+        </w:rPr>
+      </w:pPr>
+      <w:r>
+        <w:rPr>
+          <w:sz w:val="24"/>
+          <w:szCs w:val="24"/>
+        </w:rPr>
+        <w:t xml:space="preserve">Vd: khi player tông vào tường, nếu k có drag thì player sẽ bị </w:t>
+      </w:r>
+      <w:r>
+        <w:rPr>
+          <w:sz w:val="24"/>
+          <w:szCs w:val="24"/>
+        </w:rPr>
+        <w:t>trôi đi 1 đoạn rồi mới dừng hẳn -&gt; nhìn k real</w:t>
+      </w:r>
+      <w:r>
+        <w:rPr>
+          <w:sz w:val="24"/>
+          <w:szCs w:val="24"/>
+        </w:rPr>
+        <w:t>, nếu có drag vào thì nó sẽ dừng lại nhanh hơn (do lực cản khiến v của player về 0 lẹ hơn).</w:t>
+      </w:r>
+    </w:p>
+    <w:p>
+      <w:pPr>
+        <w:rPr>
+          <w:b/>
+          <w:bCs/>
+          <w:sz w:val="24"/>
+          <w:szCs w:val="24"/>
+        </w:rPr>
+      </w:pPr>
+      <w:r>
+        <w:rPr>
+          <w:b/>
+          <w:bCs/>
+          <w:sz w:val="24"/>
+          <w:szCs w:val="24"/>
+        </w:rPr>
+        <w:t>Camera</w:t>
+      </w:r>
+    </w:p>
+    <w:p>
+      <w:pPr>
+        <w:pStyle w:val="ListParagraph"/>
+        <w:numPr>
+          <w:ilvl w:val="0"/>
+          <w:numId w:val="2"/>
+        </w:numPr>
+        <w:rPr>
+          <w:sz w:val="24"/>
+          <w:szCs w:val="24"/>
+        </w:rPr>
+      </w:pPr>
+      <w:r>
+        <w:rPr>
+          <w:sz w:val="24"/>
+          <w:szCs w:val="24"/>
+        </w:rPr>
+        <w:t>Muốn camera nó lăn lộn, nghiêng ngả theo movement của object thì kéo cho Main Camera thành con của object đó.</w:t>
+      </w:r>
+    </w:p>
+    <w:p>
+      <w:pPr>
+        <w:pStyle w:val="ListParagraph"/>
+        <w:numPr>
+          <w:ilvl w:val="0"/>
+          <w:numId w:val="2"/>
+        </w:numPr>
+        <w:rPr>
+          <w:sz w:val="24"/>
+          <w:szCs w:val="24"/>
+        </w:rPr>
+      </w:pPr>
+      <w:r>
+        <w:rPr>
+          <w:sz w:val="24"/>
+          <w:szCs w:val="24"/>
+        </w:rPr>
+        <w:t>Muốn chỉnh góc nhìn từ sau lưng object, trong hàm Update():</w:t>
+      </w:r>
+    </w:p>
+    <w:p>
+      <w:pPr>
+        <w:pStyle w:val="ListParagraph"/>
+        <w:numPr>
+          <w:ilvl w:val="1"/>
+          <w:numId w:val="2"/>
+        </w:numPr>
+        <w:rPr>
+          <w:sz w:val="24"/>
+          <w:szCs w:val="24"/>
+        </w:rPr>
+      </w:pPr>
+      <w:r>
+        <w:rPr>
+          <w:sz w:val="24"/>
+          <w:szCs w:val="24"/>
+        </w:rPr>
+        <w:t>transform.position = player.position + offset;</w:t>
+      </w:r>
+      <w:r>
+        <w:rPr>
+          <w:sz w:val="24"/>
+          <w:szCs w:val="24"/>
+        </w:rPr>
+        <w:t xml:space="preserve"> </w:t>
+      </w:r>
+    </w:p>
+    <w:p>
+      <w:pPr>
+        <w:pStyle w:val="ListParagraph"/>
+        <w:numPr>
+          <w:ilvl w:val="2"/>
+          <w:numId w:val="2"/>
+        </w:numPr>
+        <w:rPr>
+          <w:sz w:val="24"/>
+          <w:szCs w:val="24"/>
+        </w:rPr>
+      </w:pPr>
+      <w:r>
+        <w:rPr>
+          <w:sz w:val="24"/>
+          <w:szCs w:val="24"/>
+        </w:rPr>
         <w:lastRenderedPageBreak/>
-        <w:t xml:space="preserve">Mọi object di chuyển đều tạo ra momentum, nên để thay đổi quỹ đạo di chuyển </w:t>
-      </w:r>
-      <w:r>
-        <w:rPr>
-          <w:sz w:val="24"/>
-          <w:szCs w:val="24"/>
-        </w:rPr>
-        <w:t xml:space="preserve">nếu dùng ForceMode.Force thì phải chờ nó add đủ force để đổi quỹ đạo. </w:t>
-      </w:r>
-    </w:p>
-    <w:p>
-      <w:pPr>
-        <w:pStyle w:val="ListParagraph"/>
-        <w:numPr>
-          <w:ilvl w:val="1"/>
-          <w:numId w:val="2"/>
-        </w:numPr>
-        <w:rPr>
-          <w:sz w:val="24"/>
-          <w:szCs w:val="24"/>
-        </w:rPr>
-      </w:pPr>
-      <w:r>
-        <w:rPr>
-          <w:sz w:val="24"/>
-          <w:szCs w:val="24"/>
-        </w:rPr>
-        <w:t>Dùng ForceMode.VelocityChange thì nó ngay lập tức thay đổi vận tốc, bỏ qua mass luôn.</w:t>
-      </w:r>
-    </w:p>
-    <w:p>
-      <w:pPr>
-        <w:pStyle w:val="ListParagraph"/>
-        <w:numPr>
-          <w:ilvl w:val="0"/>
-          <w:numId w:val="2"/>
-        </w:numPr>
-        <w:rPr>
-          <w:sz w:val="24"/>
-          <w:szCs w:val="24"/>
-        </w:rPr>
-      </w:pPr>
-      <w:r>
-        <w:rPr>
-          <w:sz w:val="24"/>
-          <w:szCs w:val="24"/>
-        </w:rPr>
-        <w:t>Trong Unity, Rigidbody -&gt; Constraints -&gt; Có thể tick vào các ô tương ứng để khóa chuyển động (tick rồi chạy thử là biết).</w:t>
-      </w:r>
-    </w:p>
-    <w:p>
-      <w:pPr>
-        <w:pStyle w:val="ListParagraph"/>
-        <w:numPr>
-          <w:ilvl w:val="0"/>
-          <w:numId w:val="2"/>
-        </w:numPr>
-        <w:rPr>
-          <w:sz w:val="24"/>
-          <w:szCs w:val="24"/>
-        </w:rPr>
-      </w:pPr>
-      <w:r>
-        <w:rPr>
-          <w:sz w:val="24"/>
-          <w:szCs w:val="24"/>
-        </w:rPr>
-        <w:t>Khi tác động lực, object bị nảy lên rồi lệch hướng dần là do ma sát -&gt; Vd muốn nó lăn thẳng đều hoài thì chọn 1 trong 2 cách:</w:t>
-      </w:r>
-    </w:p>
-    <w:p>
-      <w:pPr>
-        <w:pStyle w:val="ListParagraph"/>
-        <w:numPr>
-          <w:ilvl w:val="1"/>
-          <w:numId w:val="2"/>
-        </w:numPr>
-        <w:rPr>
-          <w:sz w:val="24"/>
-          <w:szCs w:val="24"/>
-        </w:rPr>
-      </w:pPr>
-      <w:r>
-        <w:rPr>
-          <w:sz w:val="24"/>
-          <w:szCs w:val="24"/>
-        </w:rPr>
-        <w:t>Set constraint trong Rigidbody</w:t>
-      </w:r>
-    </w:p>
-    <w:p>
-      <w:pPr>
-        <w:pStyle w:val="ListParagraph"/>
-        <w:numPr>
-          <w:ilvl w:val="1"/>
-          <w:numId w:val="2"/>
-        </w:numPr>
-        <w:rPr>
-          <w:sz w:val="24"/>
-          <w:szCs w:val="24"/>
-        </w:rPr>
-      </w:pPr>
-      <w:r>
-        <w:rPr>
-          <w:sz w:val="24"/>
-          <w:szCs w:val="24"/>
-        </w:rPr>
-        <w:t>Thêm Physics Material vào cho object Ground rồi sửa Dynamic friction, Static friction về 0.</w:t>
-      </w:r>
-    </w:p>
-    <w:p>
-      <w:pPr>
-        <w:pStyle w:val="ListParagraph"/>
-        <w:numPr>
-          <w:ilvl w:val="0"/>
-          <w:numId w:val="2"/>
-        </w:numPr>
-        <w:rPr>
-          <w:sz w:val="24"/>
-          <w:szCs w:val="24"/>
-        </w:rPr>
-      </w:pPr>
-      <w:r>
-        <w:rPr>
-          <w:sz w:val="24"/>
-          <w:szCs w:val="24"/>
-        </w:rPr>
-        <w:t>Drag: Lực cản không khí</w:t>
-      </w:r>
-    </w:p>
-    <w:p>
-      <w:pPr>
-        <w:pStyle w:val="ListParagraph"/>
-        <w:numPr>
-          <w:ilvl w:val="1"/>
-          <w:numId w:val="2"/>
-        </w:numPr>
-        <w:rPr>
-          <w:sz w:val="24"/>
-          <w:szCs w:val="24"/>
-        </w:rPr>
-      </w:pPr>
-      <w:r>
-        <w:rPr>
-          <w:sz w:val="24"/>
-          <w:szCs w:val="24"/>
-        </w:rPr>
-        <w:t xml:space="preserve">Vd: khi player tông vào tường, nếu k có drag thì player sẽ bị </w:t>
-      </w:r>
-      <w:r>
-        <w:rPr>
-          <w:sz w:val="24"/>
-          <w:szCs w:val="24"/>
-        </w:rPr>
-        <w:t>trôi đi 1 đoạn rồi mới dừng hẳn -&gt; nhìn k real</w:t>
-      </w:r>
-      <w:r>
-        <w:rPr>
-          <w:sz w:val="24"/>
-          <w:szCs w:val="24"/>
-        </w:rPr>
-        <w:t>, nếu có drag vào thì nó sẽ dừng lại nhanh hơn (do lực cản khiến v của player về 0 lẹ hơn).</w:t>
-      </w:r>
-    </w:p>
-    <w:p>
-      <w:pPr>
-        <w:rPr>
-          <w:b/>
-          <w:bCs/>
-          <w:sz w:val="24"/>
-          <w:szCs w:val="24"/>
-        </w:rPr>
-      </w:pPr>
-      <w:r>
-        <w:rPr>
-          <w:b/>
-          <w:bCs/>
-          <w:sz w:val="24"/>
-          <w:szCs w:val="24"/>
-        </w:rPr>
-        <w:t>Camera</w:t>
-      </w:r>
-    </w:p>
-    <w:p>
-      <w:pPr>
-        <w:pStyle w:val="ListParagraph"/>
-        <w:numPr>
-          <w:ilvl w:val="0"/>
-          <w:numId w:val="2"/>
-        </w:numPr>
-        <w:rPr>
-          <w:sz w:val="24"/>
-          <w:szCs w:val="24"/>
-        </w:rPr>
-      </w:pPr>
-      <w:r>
-        <w:rPr>
-          <w:sz w:val="24"/>
-          <w:szCs w:val="24"/>
-        </w:rPr>
-        <w:t>Muốn camera nó lăn lộn, nghiêng ngả theo movement của object thì kéo cho Main Camera thành con của object đó.</w:t>
-      </w:r>
-    </w:p>
-    <w:p>
-      <w:pPr>
-        <w:pStyle w:val="ListParagraph"/>
-        <w:numPr>
-          <w:ilvl w:val="0"/>
-          <w:numId w:val="2"/>
-        </w:numPr>
-        <w:rPr>
-          <w:sz w:val="24"/>
-          <w:szCs w:val="24"/>
-        </w:rPr>
-      </w:pPr>
-      <w:r>
-        <w:rPr>
-          <w:sz w:val="24"/>
-          <w:szCs w:val="24"/>
-        </w:rPr>
-        <w:t>Muốn chỉnh góc nhìn từ sau lưng object, trong hàm Update():</w:t>
-      </w:r>
-    </w:p>
-    <w:p>
-      <w:pPr>
-        <w:pStyle w:val="ListParagraph"/>
-        <w:numPr>
-          <w:ilvl w:val="1"/>
-          <w:numId w:val="2"/>
-        </w:numPr>
-        <w:rPr>
-          <w:sz w:val="24"/>
-          <w:szCs w:val="24"/>
-        </w:rPr>
-      </w:pPr>
-      <w:r>
-        <w:rPr>
-          <w:sz w:val="24"/>
-          <w:szCs w:val="24"/>
-        </w:rPr>
-        <w:t>transform.position = player.position + offset;</w:t>
-      </w:r>
-      <w:r>
-        <w:rPr>
-          <w:sz w:val="24"/>
-          <w:szCs w:val="24"/>
-        </w:rPr>
-        <w:t xml:space="preserve"> </w:t>
-      </w:r>
-    </w:p>
-    <w:p>
-      <w:pPr>
-        <w:pStyle w:val="ListParagraph"/>
-        <w:numPr>
-          <w:ilvl w:val="2"/>
-          <w:numId w:val="2"/>
-        </w:numPr>
-        <w:rPr>
-          <w:sz w:val="24"/>
-          <w:szCs w:val="24"/>
-        </w:rPr>
-      </w:pPr>
-      <w:r>
-        <w:rPr>
-          <w:sz w:val="24"/>
-          <w:szCs w:val="24"/>
-        </w:rPr>
         <w:t>player có kiểu Transform</w:t>
       </w:r>
     </w:p>

</xml_diff>

<commit_message>
Ep09: Make animated Level Complete screen
- Create panel LevelComplete, add Text to it, then do some designing stuffs.
- Create a cube, which works as a Ending Trigger, once an object collides with it, it will call its OnTriggerEnter function.
- The trigger function above will call to function CompleLevel() of object GameManager, in this function, LevelComplete panel will be set to active so it can appear on the playing screen.
- Then add some animation to the panel above to make the Level Complete screen looks more attractive.
- Finally, put an event on the timeline of the animation above so it can call a function that will load the next scene of the game (next level).
</commit_message>
<xml_diff>
--- a/Unity Tutorials.docx
+++ b/Unity Tutorials.docx
@@ -1020,6 +1020,26 @@
     </w:p>
     <w:p>
       <w:pPr>
+        <w:pStyle w:val="ListParagraph"/>
+        <w:numPr>
+          <w:ilvl w:val="0"/>
+          <w:numId w:val="2"/>
+        </w:numPr>
+        <w:rPr>
+          <w:sz w:val="24"/>
+          <w:szCs w:val="24"/>
+        </w:rPr>
+      </w:pPr>
+      <w:r>
+        <w:rPr>
+          <w:sz w:val="24"/>
+          <w:szCs w:val="24"/>
+        </w:rPr>
+        <w:t>Shift + Drag: Di chuyển cái Text dọc theo trục.</w:t>
+      </w:r>
+    </w:p>
+    <w:p>
+      <w:pPr>
         <w:rPr>
           <w:b/>
           <w:bCs/>
@@ -1334,6 +1354,7 @@
           <w:sz w:val="24"/>
           <w:szCs w:val="24"/>
         </w:rPr>
+        <w:lastRenderedPageBreak/>
         <w:t>Kéo object xuống khung assets.</w:t>
       </w:r>
     </w:p>
@@ -1354,7 +1375,6 @@
           <w:sz w:val="24"/>
           <w:szCs w:val="24"/>
         </w:rPr>
-        <w:lastRenderedPageBreak/>
         <w:t>Nếu chỉnh bất cứ stat gì trên prefab nằm trong asset này, thì tất cả thay đổi sẽ dc apply lên các object khác có cùng prefab.</w:t>
       </w:r>
     </w:p>
@@ -1762,6 +1782,7 @@
           <w:sz w:val="24"/>
           <w:szCs w:val="24"/>
         </w:rPr>
+        <w:lastRenderedPageBreak/>
         <w:t>Canvas -&gt; UI Scale Mode -&gt; Chọn Scale with screensize để cái text không bị cố định pixel.</w:t>
       </w:r>
     </w:p>
@@ -1788,7 +1809,6 @@
           <w:sz w:val="24"/>
           <w:szCs w:val="24"/>
         </w:rPr>
-        <w:lastRenderedPageBreak/>
         <w:t>Chữ bị vỡ nét, phải làm sao?</w:t>
       </w:r>
       <w:r>
@@ -2270,6 +2290,7 @@
         <w:rPr>
           <w:noProof/>
         </w:rPr>
+        <w:lastRenderedPageBreak/>
         <w:drawing>
           <wp:inline distT="0" distB="0" distL="0" distR="0" wp14:anchorId="26CFEEE8" wp14:editId="40438767">
             <wp:extent cx="3391979" cy="1478280"/>
@@ -2323,7 +2344,6 @@
           <w:sz w:val="24"/>
           <w:szCs w:val="24"/>
         </w:rPr>
-        <w:lastRenderedPageBreak/>
         <w:t>Chung</w:t>
       </w:r>
     </w:p>
@@ -2996,6 +3016,7 @@
           <w:sz w:val="24"/>
           <w:szCs w:val="24"/>
         </w:rPr>
+        <w:lastRenderedPageBreak/>
         <w:t>Dùng ForceMode.VelocityChange thì nó ngay lập tức thay đổi vận tốc, bỏ qua mass luôn.</w:t>
       </w:r>
     </w:p>
@@ -3096,7 +3117,6 @@
           <w:sz w:val="24"/>
           <w:szCs w:val="24"/>
         </w:rPr>
-        <w:lastRenderedPageBreak/>
         <w:t>Drag: Lực cản không khí</w:t>
       </w:r>
     </w:p>
@@ -3866,6 +3886,7 @@
           <w:sz w:val="24"/>
           <w:szCs w:val="24"/>
         </w:rPr>
+        <w:lastRenderedPageBreak/>
         <w:t>Là 1 empty object đính kèm script để điều khiển các công việc như hiện Start scene, chuyển Level scene,..</w:t>
       </w:r>
     </w:p>
@@ -5375,6 +5396,7 @@
           <w:sz w:val="19"/>
           <w:szCs w:val="19"/>
         </w:rPr>
+        <w:lastRenderedPageBreak/>
         <w:t>public</w:t>
       </w:r>
       <w:r>
@@ -5834,7 +5856,6 @@
           <w:sz w:val="19"/>
           <w:szCs w:val="19"/>
         </w:rPr>
-        <w:lastRenderedPageBreak/>
         <w:t xml:space="preserve">    }</w:t>
       </w:r>
     </w:p>
@@ -6301,6 +6322,7 @@
         <w:rPr>
           <w:noProof/>
         </w:rPr>
+        <w:lastRenderedPageBreak/>
         <w:drawing>
           <wp:inline distT="0" distB="0" distL="0" distR="0" wp14:anchorId="76455312" wp14:editId="49EA4939">
             <wp:extent cx="5943600" cy="1892935"/>
@@ -6378,6 +6400,1449 @@
         <w:t>Tùy theo thứ tự tick các scene mà Unity nó sẽ quyết định build scene nào trước.</w:t>
       </w:r>
     </w:p>
+    <w:p>
+      <w:pPr>
+        <w:rPr>
+          <w:b/>
+          <w:bCs/>
+          <w:sz w:val="24"/>
+          <w:szCs w:val="24"/>
+        </w:rPr>
+      </w:pPr>
+      <w:r>
+        <w:rPr>
+          <w:b/>
+          <w:bCs/>
+          <w:sz w:val="24"/>
+          <w:szCs w:val="24"/>
+        </w:rPr>
+        <w:t xml:space="preserve">Ending Trigger (dùng để biết khi nào thì </w:t>
+      </w:r>
+      <w:r>
+        <w:rPr>
+          <w:b/>
+          <w:bCs/>
+          <w:sz w:val="24"/>
+          <w:szCs w:val="24"/>
+        </w:rPr>
+        <w:t>level đã được complete</w:t>
+      </w:r>
+      <w:r>
+        <w:rPr>
+          <w:b/>
+          <w:bCs/>
+          <w:sz w:val="24"/>
+          <w:szCs w:val="24"/>
+        </w:rPr>
+        <w:t>)</w:t>
+      </w:r>
+    </w:p>
+    <w:p>
+      <w:pPr>
+        <w:pStyle w:val="ListParagraph"/>
+        <w:numPr>
+          <w:ilvl w:val="0"/>
+          <w:numId w:val="2"/>
+        </w:numPr>
+        <w:rPr>
+          <w:sz w:val="24"/>
+          <w:szCs w:val="24"/>
+        </w:rPr>
+      </w:pPr>
+      <w:r>
+        <w:rPr>
+          <w:sz w:val="24"/>
+          <w:szCs w:val="24"/>
+        </w:rPr>
+        <w:t>Tạo cube -&gt; Chỉnh kích thước cho nó fit chiều ngang của road -&gt; Kéo object này đến vị trí goal mong muốn.</w:t>
+      </w:r>
+    </w:p>
+    <w:p>
+      <w:pPr>
+        <w:pStyle w:val="ListParagraph"/>
+        <w:numPr>
+          <w:ilvl w:val="0"/>
+          <w:numId w:val="2"/>
+        </w:numPr>
+        <w:rPr>
+          <w:sz w:val="24"/>
+          <w:szCs w:val="24"/>
+        </w:rPr>
+      </w:pPr>
+      <w:r>
+        <w:rPr>
+          <w:sz w:val="24"/>
+          <w:szCs w:val="24"/>
+        </w:rPr>
+        <w:t xml:space="preserve">Bỏ tick component Mesh Renderer để nó tàng hình -&gt; Select Icon cho nó để còn biết nó ở đâu </w:t>
+      </w:r>
+    </w:p>
+    <w:p>
+      <w:pPr>
+        <w:pStyle w:val="ListParagraph"/>
+        <w:ind w:left="360"/>
+        <w:rPr>
+          <w:sz w:val="24"/>
+          <w:szCs w:val="24"/>
+        </w:rPr>
+      </w:pPr>
+      <w:r>
+        <w:rPr>
+          <w:noProof/>
+        </w:rPr>
+        <w:drawing>
+          <wp:inline distT="0" distB="0" distL="0" distR="0" wp14:anchorId="3184571B" wp14:editId="3D0E697F">
+            <wp:extent cx="1767993" cy="1760373"/>
+            <wp:effectExtent l="0" t="0" r="3810" b="0"/>
+            <wp:docPr id="8" name="Picture 8" descr="A screenshot of a computer&#10;&#10;Description automatically generated with low confidence"/>
+            <wp:cNvGraphicFramePr>
+              <a:graphicFrameLocks xmlns:a="http://schemas.openxmlformats.org/drawingml/2006/main" noChangeAspect="1"/>
+            </wp:cNvGraphicFramePr>
+            <a:graphic xmlns:a="http://schemas.openxmlformats.org/drawingml/2006/main">
+              <a:graphicData uri="http://schemas.openxmlformats.org/drawingml/2006/picture">
+                <pic:pic xmlns:pic="http://schemas.openxmlformats.org/drawingml/2006/picture">
+                  <pic:nvPicPr>
+                    <pic:cNvPr id="8" name="Picture 8" descr="A screenshot of a computer&#10;&#10;Description automatically generated with low confidence"/>
+                    <pic:cNvPicPr/>
+                  </pic:nvPicPr>
+                  <pic:blipFill>
+                    <a:blip r:embed="rId20"/>
+                    <a:stretch>
+                      <a:fillRect/>
+                    </a:stretch>
+                  </pic:blipFill>
+                  <pic:spPr>
+                    <a:xfrm>
+                      <a:off x="0" y="0"/>
+                      <a:ext cx="1767993" cy="1760373"/>
+                    </a:xfrm>
+                    <a:prstGeom prst="rect">
+                      <a:avLst/>
+                    </a:prstGeom>
+                  </pic:spPr>
+                </pic:pic>
+              </a:graphicData>
+            </a:graphic>
+          </wp:inline>
+        </w:drawing>
+      </w:r>
+    </w:p>
+    <w:p>
+      <w:pPr>
+        <w:pStyle w:val="ListParagraph"/>
+        <w:numPr>
+          <w:ilvl w:val="0"/>
+          <w:numId w:val="2"/>
+        </w:numPr>
+        <w:rPr>
+          <w:sz w:val="24"/>
+          <w:szCs w:val="24"/>
+        </w:rPr>
+      </w:pPr>
+      <w:r>
+        <w:rPr>
+          <w:sz w:val="24"/>
+          <w:szCs w:val="24"/>
+        </w:rPr>
+        <w:t>Trong component Box Collider, tick Is Trigger</w:t>
+      </w:r>
+      <w:r>
+        <w:rPr>
+          <w:sz w:val="24"/>
+          <w:szCs w:val="24"/>
+        </w:rPr>
+        <w:t xml:space="preserve"> để khi nó bị object nào đó chạm vào, nó sẽ gọi cái script của nó ra.</w:t>
+      </w:r>
+    </w:p>
+    <w:p>
+      <w:pPr>
+        <w:pStyle w:val="ListParagraph"/>
+        <w:numPr>
+          <w:ilvl w:val="0"/>
+          <w:numId w:val="2"/>
+        </w:numPr>
+        <w:rPr>
+          <w:sz w:val="24"/>
+          <w:szCs w:val="24"/>
+        </w:rPr>
+      </w:pPr>
+      <w:r>
+        <w:rPr>
+          <w:sz w:val="24"/>
+          <w:szCs w:val="24"/>
+        </w:rPr>
+        <w:t>Trong script EndTrigger.cs</w:t>
+      </w:r>
+    </w:p>
+    <w:p>
+      <w:pPr>
+        <w:autoSpaceDE w:val="0"/>
+        <w:autoSpaceDN w:val="0"/>
+        <w:adjustRightInd w:val="0"/>
+        <w:spacing w:after="0" w:line="240" w:lineRule="auto"/>
+        <w:rPr>
+          <w:rFonts w:ascii="Consolas" w:hAnsi="Consolas" w:cs="Consolas"/>
+          <w:color w:val="000000"/>
+          <w:sz w:val="19"/>
+          <w:szCs w:val="19"/>
+        </w:rPr>
+      </w:pPr>
+      <w:r>
+        <w:rPr>
+          <w:rFonts w:ascii="Consolas" w:hAnsi="Consolas" w:cs="Consolas"/>
+          <w:color w:val="0000FF"/>
+          <w:sz w:val="19"/>
+          <w:szCs w:val="19"/>
+        </w:rPr>
+        <w:t>public</w:t>
+      </w:r>
+      <w:r>
+        <w:rPr>
+          <w:rFonts w:ascii="Consolas" w:hAnsi="Consolas" w:cs="Consolas"/>
+          <w:color w:val="000000"/>
+          <w:sz w:val="19"/>
+          <w:szCs w:val="19"/>
+        </w:rPr>
+        <w:t xml:space="preserve"> </w:t>
+      </w:r>
+      <w:r>
+        <w:rPr>
+          <w:rFonts w:ascii="Consolas" w:hAnsi="Consolas" w:cs="Consolas"/>
+          <w:color w:val="0000FF"/>
+          <w:sz w:val="19"/>
+          <w:szCs w:val="19"/>
+        </w:rPr>
+        <w:t>class</w:t>
+      </w:r>
+      <w:r>
+        <w:rPr>
+          <w:rFonts w:ascii="Consolas" w:hAnsi="Consolas" w:cs="Consolas"/>
+          <w:color w:val="000000"/>
+          <w:sz w:val="19"/>
+          <w:szCs w:val="19"/>
+        </w:rPr>
+        <w:t xml:space="preserve"> </w:t>
+      </w:r>
+      <w:r>
+        <w:rPr>
+          <w:rFonts w:ascii="Consolas" w:hAnsi="Consolas" w:cs="Consolas"/>
+          <w:color w:val="2B91AF"/>
+          <w:sz w:val="19"/>
+          <w:szCs w:val="19"/>
+        </w:rPr>
+        <w:t>EndTrigger</w:t>
+      </w:r>
+      <w:r>
+        <w:rPr>
+          <w:rFonts w:ascii="Consolas" w:hAnsi="Consolas" w:cs="Consolas"/>
+          <w:color w:val="000000"/>
+          <w:sz w:val="19"/>
+          <w:szCs w:val="19"/>
+        </w:rPr>
+        <w:t xml:space="preserve"> : MonoBehaviour</w:t>
+      </w:r>
+    </w:p>
+    <w:p>
+      <w:pPr>
+        <w:autoSpaceDE w:val="0"/>
+        <w:autoSpaceDN w:val="0"/>
+        <w:adjustRightInd w:val="0"/>
+        <w:spacing w:after="0" w:line="240" w:lineRule="auto"/>
+        <w:rPr>
+          <w:rFonts w:ascii="Consolas" w:hAnsi="Consolas" w:cs="Consolas"/>
+          <w:color w:val="000000"/>
+          <w:sz w:val="19"/>
+          <w:szCs w:val="19"/>
+        </w:rPr>
+      </w:pPr>
+      <w:r>
+        <w:rPr>
+          <w:rFonts w:ascii="Consolas" w:hAnsi="Consolas" w:cs="Consolas"/>
+          <w:color w:val="000000"/>
+          <w:sz w:val="19"/>
+          <w:szCs w:val="19"/>
+        </w:rPr>
+        <w:t>{</w:t>
+      </w:r>
+    </w:p>
+    <w:p>
+      <w:pPr>
+        <w:autoSpaceDE w:val="0"/>
+        <w:autoSpaceDN w:val="0"/>
+        <w:adjustRightInd w:val="0"/>
+        <w:spacing w:after="0" w:line="240" w:lineRule="auto"/>
+        <w:rPr>
+          <w:rFonts w:ascii="Consolas" w:hAnsi="Consolas" w:cs="Consolas"/>
+          <w:color w:val="000000"/>
+          <w:sz w:val="19"/>
+          <w:szCs w:val="19"/>
+        </w:rPr>
+      </w:pPr>
+      <w:r>
+        <w:rPr>
+          <w:rFonts w:ascii="Consolas" w:hAnsi="Consolas" w:cs="Consolas"/>
+          <w:color w:val="000000"/>
+          <w:sz w:val="19"/>
+          <w:szCs w:val="19"/>
+        </w:rPr>
+        <w:t xml:space="preserve">    </w:t>
+      </w:r>
+      <w:r>
+        <w:rPr>
+          <w:rFonts w:ascii="Consolas" w:hAnsi="Consolas" w:cs="Consolas"/>
+          <w:color w:val="0000FF"/>
+          <w:sz w:val="19"/>
+          <w:szCs w:val="19"/>
+        </w:rPr>
+        <w:t>private</w:t>
+      </w:r>
+      <w:r>
+        <w:rPr>
+          <w:rFonts w:ascii="Consolas" w:hAnsi="Consolas" w:cs="Consolas"/>
+          <w:color w:val="000000"/>
+          <w:sz w:val="19"/>
+          <w:szCs w:val="19"/>
+        </w:rPr>
+        <w:t xml:space="preserve"> </w:t>
+      </w:r>
+      <w:r>
+        <w:rPr>
+          <w:rFonts w:ascii="Consolas" w:hAnsi="Consolas" w:cs="Consolas"/>
+          <w:color w:val="0000FF"/>
+          <w:sz w:val="19"/>
+          <w:szCs w:val="19"/>
+        </w:rPr>
+        <w:t>void</w:t>
+      </w:r>
+      <w:r>
+        <w:rPr>
+          <w:rFonts w:ascii="Consolas" w:hAnsi="Consolas" w:cs="Consolas"/>
+          <w:color w:val="000000"/>
+          <w:sz w:val="19"/>
+          <w:szCs w:val="19"/>
+        </w:rPr>
+        <w:t xml:space="preserve"> </w:t>
+      </w:r>
+      <w:r>
+        <w:rPr>
+          <w:rFonts w:ascii="Consolas" w:hAnsi="Consolas" w:cs="Consolas"/>
+          <w:color w:val="0000FF"/>
+          <w:sz w:val="19"/>
+          <w:szCs w:val="19"/>
+        </w:rPr>
+        <w:t>OnTriggerEnter</w:t>
+      </w:r>
+      <w:r>
+        <w:rPr>
+          <w:rFonts w:ascii="Consolas" w:hAnsi="Consolas" w:cs="Consolas"/>
+          <w:color w:val="000000"/>
+          <w:sz w:val="19"/>
+          <w:szCs w:val="19"/>
+        </w:rPr>
+        <w:t>(Collider other)</w:t>
+      </w:r>
+    </w:p>
+    <w:p>
+      <w:pPr>
+        <w:autoSpaceDE w:val="0"/>
+        <w:autoSpaceDN w:val="0"/>
+        <w:adjustRightInd w:val="0"/>
+        <w:spacing w:after="0" w:line="240" w:lineRule="auto"/>
+        <w:rPr>
+          <w:rFonts w:ascii="Consolas" w:hAnsi="Consolas" w:cs="Consolas"/>
+          <w:color w:val="000000"/>
+          <w:sz w:val="19"/>
+          <w:szCs w:val="19"/>
+        </w:rPr>
+      </w:pPr>
+      <w:r>
+        <w:rPr>
+          <w:rFonts w:ascii="Consolas" w:hAnsi="Consolas" w:cs="Consolas"/>
+          <w:color w:val="000000"/>
+          <w:sz w:val="19"/>
+          <w:szCs w:val="19"/>
+        </w:rPr>
+        <w:t xml:space="preserve">    {</w:t>
+      </w:r>
+    </w:p>
+    <w:p>
+      <w:pPr>
+        <w:autoSpaceDE w:val="0"/>
+        <w:autoSpaceDN w:val="0"/>
+        <w:adjustRightInd w:val="0"/>
+        <w:spacing w:after="0" w:line="240" w:lineRule="auto"/>
+        <w:rPr>
+          <w:rFonts w:ascii="Consolas" w:hAnsi="Consolas" w:cs="Consolas"/>
+          <w:color w:val="000000"/>
+          <w:sz w:val="19"/>
+          <w:szCs w:val="19"/>
+        </w:rPr>
+      </w:pPr>
+      <w:r>
+        <w:rPr>
+          <w:rFonts w:ascii="Consolas" w:hAnsi="Consolas" w:cs="Consolas"/>
+          <w:color w:val="000000"/>
+          <w:sz w:val="19"/>
+          <w:szCs w:val="19"/>
+        </w:rPr>
+        <w:t xml:space="preserve">        FindObjectOfType&lt;GameManager&gt;().CompleteLevel();</w:t>
+      </w:r>
+    </w:p>
+    <w:p>
+      <w:pPr>
+        <w:autoSpaceDE w:val="0"/>
+        <w:autoSpaceDN w:val="0"/>
+        <w:adjustRightInd w:val="0"/>
+        <w:spacing w:after="0" w:line="240" w:lineRule="auto"/>
+        <w:rPr>
+          <w:rFonts w:ascii="Consolas" w:hAnsi="Consolas" w:cs="Consolas"/>
+          <w:color w:val="000000"/>
+          <w:sz w:val="19"/>
+          <w:szCs w:val="19"/>
+        </w:rPr>
+      </w:pPr>
+      <w:r>
+        <w:rPr>
+          <w:rFonts w:ascii="Consolas" w:hAnsi="Consolas" w:cs="Consolas"/>
+          <w:color w:val="000000"/>
+          <w:sz w:val="19"/>
+          <w:szCs w:val="19"/>
+        </w:rPr>
+        <w:t xml:space="preserve">    }</w:t>
+      </w:r>
+    </w:p>
+    <w:p>
+      <w:pPr>
+        <w:rPr>
+          <w:rFonts w:ascii="Consolas" w:hAnsi="Consolas" w:cs="Consolas"/>
+          <w:color w:val="000000"/>
+          <w:sz w:val="19"/>
+          <w:szCs w:val="19"/>
+        </w:rPr>
+      </w:pPr>
+      <w:r>
+        <w:rPr>
+          <w:rFonts w:ascii="Consolas" w:hAnsi="Consolas" w:cs="Consolas"/>
+          <w:color w:val="000000"/>
+          <w:sz w:val="19"/>
+          <w:szCs w:val="19"/>
+        </w:rPr>
+        <w:t>}</w:t>
+      </w:r>
+    </w:p>
+    <w:p>
+      <w:pPr>
+        <w:pStyle w:val="ListParagraph"/>
+        <w:numPr>
+          <w:ilvl w:val="1"/>
+          <w:numId w:val="2"/>
+        </w:numPr>
+        <w:rPr>
+          <w:sz w:val="24"/>
+          <w:szCs w:val="24"/>
+        </w:rPr>
+      </w:pPr>
+      <w:r>
+        <w:rPr>
+          <w:sz w:val="24"/>
+          <w:szCs w:val="24"/>
+        </w:rPr>
+        <w:t>Lưu ý đã tick Is Trigger rồi thì hàm OnCollisionEnter sẽ k hoạt động</w:t>
+      </w:r>
+      <w:r>
+        <w:rPr>
+          <w:sz w:val="24"/>
+          <w:szCs w:val="24"/>
+        </w:rPr>
+        <w:t>, phải xài OnTriggerEnter.</w:t>
+      </w:r>
+    </w:p>
+    <w:p>
+      <w:pPr>
+        <w:rPr>
+          <w:b/>
+          <w:bCs/>
+          <w:sz w:val="24"/>
+          <w:szCs w:val="24"/>
+        </w:rPr>
+      </w:pPr>
+      <w:r>
+        <w:rPr>
+          <w:b/>
+          <w:bCs/>
+          <w:sz w:val="24"/>
+          <w:szCs w:val="24"/>
+        </w:rPr>
+        <w:t>Level Complete screen</w:t>
+      </w:r>
+      <w:r>
+        <w:rPr>
+          <w:b/>
+          <w:bCs/>
+          <w:sz w:val="24"/>
+          <w:szCs w:val="24"/>
+        </w:rPr>
+        <w:t xml:space="preserve"> (object Panel)</w:t>
+      </w:r>
+    </w:p>
+    <w:p>
+      <w:pPr>
+        <w:pStyle w:val="ListParagraph"/>
+        <w:numPr>
+          <w:ilvl w:val="0"/>
+          <w:numId w:val="2"/>
+        </w:numPr>
+        <w:rPr>
+          <w:sz w:val="24"/>
+          <w:szCs w:val="24"/>
+        </w:rPr>
+      </w:pPr>
+      <w:r>
+        <w:rPr>
+          <w:sz w:val="24"/>
+          <w:szCs w:val="24"/>
+        </w:rPr>
+        <w:lastRenderedPageBreak/>
+        <w:t>Tạo Panel -&gt; Bên trong Panel này tạo các Text -&gt; Chuyển qua view 2D để căn chỉnh design</w:t>
+      </w:r>
+      <w:r>
+        <w:rPr>
+          <w:sz w:val="24"/>
+          <w:szCs w:val="24"/>
+        </w:rPr>
+        <w:t xml:space="preserve"> -&gt; Design xong bỏ tick đi cho nó đừng có active (đừng hiển thị ra)</w:t>
+      </w:r>
+    </w:p>
+    <w:p>
+      <w:pPr>
+        <w:pStyle w:val="ListParagraph"/>
+        <w:ind w:left="360"/>
+        <w:rPr>
+          <w:sz w:val="24"/>
+          <w:szCs w:val="24"/>
+        </w:rPr>
+      </w:pPr>
+      <w:r>
+        <w:rPr>
+          <w:noProof/>
+        </w:rPr>
+        <w:drawing>
+          <wp:inline distT="0" distB="0" distL="0" distR="0" wp14:anchorId="7AD7245B" wp14:editId="2A9ABAB6">
+            <wp:extent cx="1935648" cy="777307"/>
+            <wp:effectExtent l="0" t="0" r="7620" b="3810"/>
+            <wp:docPr id="13" name="Picture 13"/>
+            <wp:cNvGraphicFramePr>
+              <a:graphicFrameLocks xmlns:a="http://schemas.openxmlformats.org/drawingml/2006/main" noChangeAspect="1"/>
+            </wp:cNvGraphicFramePr>
+            <a:graphic xmlns:a="http://schemas.openxmlformats.org/drawingml/2006/main">
+              <a:graphicData uri="http://schemas.openxmlformats.org/drawingml/2006/picture">
+                <pic:pic xmlns:pic="http://schemas.openxmlformats.org/drawingml/2006/picture">
+                  <pic:nvPicPr>
+                    <pic:cNvPr id="1" name=""/>
+                    <pic:cNvPicPr/>
+                  </pic:nvPicPr>
+                  <pic:blipFill>
+                    <a:blip r:embed="rId21"/>
+                    <a:stretch>
+                      <a:fillRect/>
+                    </a:stretch>
+                  </pic:blipFill>
+                  <pic:spPr>
+                    <a:xfrm>
+                      <a:off x="0" y="0"/>
+                      <a:ext cx="1935648" cy="777307"/>
+                    </a:xfrm>
+                    <a:prstGeom prst="rect">
+                      <a:avLst/>
+                    </a:prstGeom>
+                  </pic:spPr>
+                </pic:pic>
+              </a:graphicData>
+            </a:graphic>
+          </wp:inline>
+        </w:drawing>
+      </w:r>
+    </w:p>
+    <w:p>
+      <w:pPr>
+        <w:pStyle w:val="ListParagraph"/>
+        <w:numPr>
+          <w:ilvl w:val="0"/>
+          <w:numId w:val="2"/>
+        </w:numPr>
+        <w:rPr>
+          <w:sz w:val="24"/>
+          <w:szCs w:val="24"/>
+        </w:rPr>
+      </w:pPr>
+      <w:r>
+        <w:rPr>
+          <w:sz w:val="24"/>
+          <w:szCs w:val="24"/>
+        </w:rPr>
+        <w:t>Giờ vào GameManager.cs</w:t>
+      </w:r>
+    </w:p>
+    <w:p>
+      <w:pPr>
+        <w:autoSpaceDE w:val="0"/>
+        <w:autoSpaceDN w:val="0"/>
+        <w:adjustRightInd w:val="0"/>
+        <w:spacing w:after="0" w:line="240" w:lineRule="auto"/>
+        <w:ind w:firstLine="360"/>
+        <w:rPr>
+          <w:rFonts w:ascii="Consolas" w:hAnsi="Consolas" w:cs="Consolas"/>
+          <w:color w:val="000000"/>
+          <w:sz w:val="19"/>
+          <w:szCs w:val="19"/>
+        </w:rPr>
+      </w:pPr>
+      <w:r>
+        <w:rPr>
+          <w:rFonts w:ascii="Consolas" w:hAnsi="Consolas" w:cs="Consolas"/>
+          <w:color w:val="0000FF"/>
+          <w:sz w:val="19"/>
+          <w:szCs w:val="19"/>
+        </w:rPr>
+        <w:t>public</w:t>
+      </w:r>
+      <w:r>
+        <w:rPr>
+          <w:rFonts w:ascii="Consolas" w:hAnsi="Consolas" w:cs="Consolas"/>
+          <w:color w:val="000000"/>
+          <w:sz w:val="19"/>
+          <w:szCs w:val="19"/>
+        </w:rPr>
+        <w:t xml:space="preserve"> GameObject completeLevelUI;</w:t>
+      </w:r>
+    </w:p>
+    <w:p>
+      <w:pPr>
+        <w:autoSpaceDE w:val="0"/>
+        <w:autoSpaceDN w:val="0"/>
+        <w:adjustRightInd w:val="0"/>
+        <w:spacing w:after="0" w:line="240" w:lineRule="auto"/>
+        <w:rPr>
+          <w:rFonts w:ascii="Consolas" w:hAnsi="Consolas" w:cs="Consolas"/>
+          <w:color w:val="000000"/>
+          <w:sz w:val="19"/>
+          <w:szCs w:val="19"/>
+        </w:rPr>
+      </w:pPr>
+    </w:p>
+    <w:p>
+      <w:pPr>
+        <w:autoSpaceDE w:val="0"/>
+        <w:autoSpaceDN w:val="0"/>
+        <w:adjustRightInd w:val="0"/>
+        <w:spacing w:after="0" w:line="240" w:lineRule="auto"/>
+        <w:rPr>
+          <w:rFonts w:ascii="Consolas" w:hAnsi="Consolas" w:cs="Consolas"/>
+          <w:color w:val="000000"/>
+          <w:sz w:val="19"/>
+          <w:szCs w:val="19"/>
+        </w:rPr>
+      </w:pPr>
+      <w:r>
+        <w:rPr>
+          <w:rFonts w:ascii="Consolas" w:hAnsi="Consolas" w:cs="Consolas"/>
+          <w:color w:val="000000"/>
+          <w:sz w:val="19"/>
+          <w:szCs w:val="19"/>
+        </w:rPr>
+        <w:t xml:space="preserve">    </w:t>
+      </w:r>
+      <w:r>
+        <w:rPr>
+          <w:rFonts w:ascii="Consolas" w:hAnsi="Consolas" w:cs="Consolas"/>
+          <w:color w:val="0000FF"/>
+          <w:sz w:val="19"/>
+          <w:szCs w:val="19"/>
+        </w:rPr>
+        <w:t>public</w:t>
+      </w:r>
+      <w:r>
+        <w:rPr>
+          <w:rFonts w:ascii="Consolas" w:hAnsi="Consolas" w:cs="Consolas"/>
+          <w:color w:val="000000"/>
+          <w:sz w:val="19"/>
+          <w:szCs w:val="19"/>
+        </w:rPr>
+        <w:t xml:space="preserve"> </w:t>
+      </w:r>
+      <w:r>
+        <w:rPr>
+          <w:rFonts w:ascii="Consolas" w:hAnsi="Consolas" w:cs="Consolas"/>
+          <w:color w:val="0000FF"/>
+          <w:sz w:val="19"/>
+          <w:szCs w:val="19"/>
+        </w:rPr>
+        <w:t>void</w:t>
+      </w:r>
+      <w:r>
+        <w:rPr>
+          <w:rFonts w:ascii="Consolas" w:hAnsi="Consolas" w:cs="Consolas"/>
+          <w:color w:val="000000"/>
+          <w:sz w:val="19"/>
+          <w:szCs w:val="19"/>
+        </w:rPr>
+        <w:t xml:space="preserve"> CompleteLevel()</w:t>
+      </w:r>
+    </w:p>
+    <w:p>
+      <w:pPr>
+        <w:autoSpaceDE w:val="0"/>
+        <w:autoSpaceDN w:val="0"/>
+        <w:adjustRightInd w:val="0"/>
+        <w:spacing w:after="0" w:line="240" w:lineRule="auto"/>
+        <w:rPr>
+          <w:rFonts w:ascii="Consolas" w:hAnsi="Consolas" w:cs="Consolas"/>
+          <w:color w:val="000000"/>
+          <w:sz w:val="19"/>
+          <w:szCs w:val="19"/>
+        </w:rPr>
+      </w:pPr>
+      <w:r>
+        <w:rPr>
+          <w:rFonts w:ascii="Consolas" w:hAnsi="Consolas" w:cs="Consolas"/>
+          <w:color w:val="000000"/>
+          <w:sz w:val="19"/>
+          <w:szCs w:val="19"/>
+        </w:rPr>
+        <w:t xml:space="preserve">    {</w:t>
+      </w:r>
+    </w:p>
+    <w:p>
+      <w:pPr>
+        <w:autoSpaceDE w:val="0"/>
+        <w:autoSpaceDN w:val="0"/>
+        <w:adjustRightInd w:val="0"/>
+        <w:spacing w:after="0" w:line="240" w:lineRule="auto"/>
+        <w:rPr>
+          <w:rFonts w:ascii="Consolas" w:hAnsi="Consolas" w:cs="Consolas"/>
+          <w:color w:val="000000"/>
+          <w:sz w:val="19"/>
+          <w:szCs w:val="19"/>
+        </w:rPr>
+      </w:pPr>
+      <w:r>
+        <w:rPr>
+          <w:rFonts w:ascii="Consolas" w:hAnsi="Consolas" w:cs="Consolas"/>
+          <w:color w:val="000000"/>
+          <w:sz w:val="19"/>
+          <w:szCs w:val="19"/>
+        </w:rPr>
+        <w:t xml:space="preserve">        completeLevelUI.SetActive(</w:t>
+      </w:r>
+      <w:r>
+        <w:rPr>
+          <w:rFonts w:ascii="Consolas" w:hAnsi="Consolas" w:cs="Consolas"/>
+          <w:color w:val="0000FF"/>
+          <w:sz w:val="19"/>
+          <w:szCs w:val="19"/>
+        </w:rPr>
+        <w:t>true</w:t>
+      </w:r>
+      <w:r>
+        <w:rPr>
+          <w:rFonts w:ascii="Consolas" w:hAnsi="Consolas" w:cs="Consolas"/>
+          <w:color w:val="000000"/>
+          <w:sz w:val="19"/>
+          <w:szCs w:val="19"/>
+        </w:rPr>
+        <w:t>);</w:t>
+      </w:r>
+    </w:p>
+    <w:p>
+      <w:pPr>
+        <w:ind w:firstLine="432"/>
+        <w:rPr>
+          <w:rFonts w:ascii="Consolas" w:hAnsi="Consolas" w:cs="Consolas"/>
+          <w:color w:val="000000"/>
+          <w:sz w:val="19"/>
+          <w:szCs w:val="19"/>
+        </w:rPr>
+      </w:pPr>
+      <w:r>
+        <w:rPr>
+          <w:rFonts w:ascii="Consolas" w:hAnsi="Consolas" w:cs="Consolas"/>
+          <w:color w:val="000000"/>
+          <w:sz w:val="19"/>
+          <w:szCs w:val="19"/>
+        </w:rPr>
+        <w:t>}</w:t>
+      </w:r>
+    </w:p>
+    <w:p>
+      <w:pPr>
+        <w:rPr>
+          <w:b/>
+          <w:bCs/>
+          <w:sz w:val="24"/>
+          <w:szCs w:val="24"/>
+        </w:rPr>
+      </w:pPr>
+      <w:r>
+        <w:rPr>
+          <w:b/>
+          <w:bCs/>
+          <w:sz w:val="24"/>
+          <w:szCs w:val="24"/>
+        </w:rPr>
+        <w:t>Animation</w:t>
+      </w:r>
+      <w:r>
+        <w:rPr>
+          <w:b/>
+          <w:bCs/>
+          <w:sz w:val="24"/>
+          <w:szCs w:val="24"/>
+        </w:rPr>
+        <w:t xml:space="preserve"> (Khác Animator nha, Animator dùng để chiếu và chuyển qua lại giữa các animation)</w:t>
+      </w:r>
+    </w:p>
+    <w:p>
+      <w:pPr>
+        <w:pStyle w:val="ListParagraph"/>
+        <w:numPr>
+          <w:ilvl w:val="0"/>
+          <w:numId w:val="2"/>
+        </w:numPr>
+        <w:rPr>
+          <w:sz w:val="24"/>
+          <w:szCs w:val="24"/>
+        </w:rPr>
+      </w:pPr>
+      <w:r>
+        <w:rPr>
+          <w:sz w:val="24"/>
+          <w:szCs w:val="24"/>
+        </w:rPr>
+        <w:t>Dùng</w:t>
+      </w:r>
+      <w:r>
+        <w:rPr>
+          <w:sz w:val="24"/>
+          <w:szCs w:val="24"/>
+        </w:rPr>
+        <w:t xml:space="preserve"> để tạo chuyển động cho bất kỳ properties của </w:t>
+      </w:r>
+      <w:r>
+        <w:rPr>
+          <w:sz w:val="24"/>
+          <w:szCs w:val="24"/>
+        </w:rPr>
+        <w:t>các</w:t>
+      </w:r>
+      <w:r>
+        <w:rPr>
+          <w:sz w:val="24"/>
+          <w:szCs w:val="24"/>
+        </w:rPr>
+        <w:t xml:space="preserve"> object trên Unity</w:t>
+      </w:r>
+      <w:r>
+        <w:rPr>
+          <w:sz w:val="24"/>
+          <w:szCs w:val="24"/>
+        </w:rPr>
+        <w:t xml:space="preserve"> (Bằng việc đặt các keyframes lên cây Timeline của animation).</w:t>
+      </w:r>
+    </w:p>
+    <w:p>
+      <w:pPr>
+        <w:pStyle w:val="ListParagraph"/>
+        <w:numPr>
+          <w:ilvl w:val="0"/>
+          <w:numId w:val="2"/>
+        </w:numPr>
+        <w:rPr>
+          <w:sz w:val="24"/>
+          <w:szCs w:val="24"/>
+        </w:rPr>
+      </w:pPr>
+      <w:r>
+        <w:rPr>
+          <w:sz w:val="24"/>
+          <w:szCs w:val="24"/>
+        </w:rPr>
+        <w:t>Window -&gt; Animation -&gt; Animation</w:t>
+      </w:r>
+      <w:r>
+        <w:rPr>
+          <w:sz w:val="24"/>
+          <w:szCs w:val="24"/>
+        </w:rPr>
+        <w:t xml:space="preserve"> -&gt; Kéo nó xuống thành tab nằm kế Console cho dễ quan sát</w:t>
+      </w:r>
+      <w:r>
+        <w:rPr>
+          <w:sz w:val="24"/>
+          <w:szCs w:val="24"/>
+        </w:rPr>
+        <w:t>.</w:t>
+      </w:r>
+    </w:p>
+    <w:p>
+      <w:pPr>
+        <w:pStyle w:val="ListParagraph"/>
+        <w:numPr>
+          <w:ilvl w:val="0"/>
+          <w:numId w:val="2"/>
+        </w:numPr>
+        <w:rPr>
+          <w:sz w:val="24"/>
+          <w:szCs w:val="24"/>
+        </w:rPr>
+      </w:pPr>
+      <w:r>
+        <w:rPr>
+          <w:sz w:val="24"/>
+          <w:szCs w:val="24"/>
+        </w:rPr>
+        <w:t>Click vào cái object mà mình muốn tạo animation</w:t>
+      </w:r>
+      <w:r>
+        <w:rPr>
+          <w:sz w:val="24"/>
+          <w:szCs w:val="24"/>
+        </w:rPr>
+        <w:t xml:space="preserve"> -&gt; Create file *.anim (bỏ nó vào folder Animations cho gọn).</w:t>
+      </w:r>
+    </w:p>
+    <w:p>
+      <w:pPr>
+        <w:pStyle w:val="ListParagraph"/>
+        <w:numPr>
+          <w:ilvl w:val="0"/>
+          <w:numId w:val="2"/>
+        </w:numPr>
+        <w:rPr>
+          <w:sz w:val="24"/>
+          <w:szCs w:val="24"/>
+        </w:rPr>
+      </w:pPr>
+      <w:r>
+        <w:rPr>
+          <w:sz w:val="24"/>
+          <w:szCs w:val="24"/>
+        </w:rPr>
+        <w:t xml:space="preserve">Vào Assets -&gt; Animations -&gt; </w:t>
+      </w:r>
+      <w:r>
+        <w:rPr>
+          <w:sz w:val="24"/>
+          <w:szCs w:val="24"/>
+        </w:rPr>
+        <w:t>Click vào *.anim vừa tạo -&gt; Bỏ tick ô Loop Time (để nó chạy 1 lần thôi).</w:t>
+      </w:r>
+    </w:p>
+    <w:p>
+      <w:pPr>
+        <w:pStyle w:val="ListParagraph"/>
+        <w:numPr>
+          <w:ilvl w:val="0"/>
+          <w:numId w:val="2"/>
+        </w:numPr>
+        <w:rPr>
+          <w:sz w:val="24"/>
+          <w:szCs w:val="24"/>
+        </w:rPr>
+      </w:pPr>
+      <w:r>
+        <w:rPr>
+          <w:sz w:val="24"/>
+          <w:szCs w:val="24"/>
+        </w:rPr>
+        <w:t>Click vào object mà mình muốn tạo animation bên Hierarchy -&gt; Qua tab Animation -&gt; Nhấn nút đỏ này để record/stop record.</w:t>
+      </w:r>
+    </w:p>
+    <w:p>
+      <w:pPr>
+        <w:ind w:left="360"/>
+        <w:rPr>
+          <w:sz w:val="24"/>
+          <w:szCs w:val="24"/>
+        </w:rPr>
+      </w:pPr>
+      <w:r>
+        <w:rPr>
+          <w:noProof/>
+        </w:rPr>
+        <w:drawing>
+          <wp:inline distT="0" distB="0" distL="0" distR="0" wp14:anchorId="215D360D" wp14:editId="0FEF46E6">
+            <wp:extent cx="830652" cy="434378"/>
+            <wp:effectExtent l="0" t="0" r="7620" b="3810"/>
+            <wp:docPr id="14" name="Picture 14" descr="Graphical user interface, application&#10;&#10;Description automatically generated"/>
+            <wp:cNvGraphicFramePr>
+              <a:graphicFrameLocks xmlns:a="http://schemas.openxmlformats.org/drawingml/2006/main" noChangeAspect="1"/>
+            </wp:cNvGraphicFramePr>
+            <a:graphic xmlns:a="http://schemas.openxmlformats.org/drawingml/2006/main">
+              <a:graphicData uri="http://schemas.openxmlformats.org/drawingml/2006/picture">
+                <pic:pic xmlns:pic="http://schemas.openxmlformats.org/drawingml/2006/picture">
+                  <pic:nvPicPr>
+                    <pic:cNvPr id="14" name="Picture 14" descr="Graphical user interface, application&#10;&#10;Description automatically generated"/>
+                    <pic:cNvPicPr/>
+                  </pic:nvPicPr>
+                  <pic:blipFill>
+                    <a:blip r:embed="rId22"/>
+                    <a:stretch>
+                      <a:fillRect/>
+                    </a:stretch>
+                  </pic:blipFill>
+                  <pic:spPr>
+                    <a:xfrm>
+                      <a:off x="0" y="0"/>
+                      <a:ext cx="830652" cy="434378"/>
+                    </a:xfrm>
+                    <a:prstGeom prst="rect">
+                      <a:avLst/>
+                    </a:prstGeom>
+                  </pic:spPr>
+                </pic:pic>
+              </a:graphicData>
+            </a:graphic>
+          </wp:inline>
+        </w:drawing>
+      </w:r>
+    </w:p>
+    <w:p>
+      <w:pPr>
+        <w:pStyle w:val="ListParagraph"/>
+        <w:numPr>
+          <w:ilvl w:val="0"/>
+          <w:numId w:val="2"/>
+        </w:numPr>
+        <w:rPr>
+          <w:sz w:val="24"/>
+          <w:szCs w:val="24"/>
+        </w:rPr>
+      </w:pPr>
+      <w:r>
+        <w:rPr>
+          <w:sz w:val="24"/>
+          <w:szCs w:val="24"/>
+        </w:rPr>
+        <w:t xml:space="preserve">Bắt đầu đặt keyframes, xem video trong </w:t>
+      </w:r>
+      <w:hyperlink r:id="rId23" w:history="1">
+        <w:r>
+          <w:rPr>
+            <w:rStyle w:val="Hyperlink"/>
+            <w:sz w:val="24"/>
+            <w:szCs w:val="24"/>
+          </w:rPr>
+          <w:t>lin</w:t>
+        </w:r>
+        <w:r>
+          <w:rPr>
+            <w:rStyle w:val="Hyperlink"/>
+            <w:sz w:val="24"/>
+            <w:szCs w:val="24"/>
+          </w:rPr>
+          <w:t>k</w:t>
+        </w:r>
+      </w:hyperlink>
+      <w:r>
+        <w:rPr>
+          <w:sz w:val="24"/>
+          <w:szCs w:val="24"/>
+        </w:rPr>
+        <w:t xml:space="preserve">, làm theo nó là xong dc cái animation của </w:t>
+      </w:r>
+      <w:r>
+        <w:rPr>
+          <w:sz w:val="24"/>
+          <w:szCs w:val="24"/>
+        </w:rPr>
+        <w:t>Level Complete</w:t>
+      </w:r>
+      <w:r>
+        <w:rPr>
+          <w:sz w:val="24"/>
+          <w:szCs w:val="24"/>
+        </w:rPr>
+        <w:t xml:space="preserve"> screen.</w:t>
+      </w:r>
+    </w:p>
+    <w:p>
+      <w:pPr>
+        <w:pStyle w:val="ListParagraph"/>
+        <w:numPr>
+          <w:ilvl w:val="0"/>
+          <w:numId w:val="2"/>
+        </w:numPr>
+        <w:rPr>
+          <w:sz w:val="24"/>
+          <w:szCs w:val="24"/>
+        </w:rPr>
+      </w:pPr>
+      <w:r>
+        <w:rPr>
+          <w:sz w:val="24"/>
+          <w:szCs w:val="24"/>
+        </w:rPr>
+        <w:t>Đặt event trên timeline</w:t>
+      </w:r>
+    </w:p>
+    <w:p>
+      <w:pPr>
+        <w:pStyle w:val="ListParagraph"/>
+        <w:numPr>
+          <w:ilvl w:val="1"/>
+          <w:numId w:val="2"/>
+        </w:numPr>
+        <w:rPr>
+          <w:sz w:val="24"/>
+          <w:szCs w:val="24"/>
+        </w:rPr>
+      </w:pPr>
+      <w:r>
+        <w:rPr>
+          <w:sz w:val="24"/>
+          <w:szCs w:val="24"/>
+        </w:rPr>
+        <w:t>Muốn event nó works thì cái script này phải nằm trong cùng object mà mình đang add animation.</w:t>
+      </w:r>
+    </w:p>
+    <w:p>
+      <w:pPr>
+        <w:pStyle w:val="ListParagraph"/>
+        <w:numPr>
+          <w:ilvl w:val="1"/>
+          <w:numId w:val="2"/>
+        </w:numPr>
+        <w:rPr>
+          <w:sz w:val="24"/>
+          <w:szCs w:val="24"/>
+        </w:rPr>
+      </w:pPr>
+      <w:r>
+        <w:rPr>
+          <w:sz w:val="24"/>
+          <w:szCs w:val="24"/>
+        </w:rPr>
+        <w:t>Khi animation nó play đến cái nút event, hàm đã chọn (nằm trong script mình vừa tạo) sẽ được gọi.</w:t>
+      </w:r>
+    </w:p>
+    <w:p>
+      <w:pPr>
+        <w:pStyle w:val="ListParagraph"/>
+        <w:ind w:left="1080"/>
+        <w:rPr>
+          <w:sz w:val="24"/>
+          <w:szCs w:val="24"/>
+        </w:rPr>
+      </w:pPr>
+      <w:r>
+        <w:rPr>
+          <w:noProof/>
+        </w:rPr>
+        <w:lastRenderedPageBreak/>
+        <w:drawing>
+          <wp:inline distT="0" distB="0" distL="0" distR="0" wp14:anchorId="60F266A6" wp14:editId="4E58CC0A">
+            <wp:extent cx="2674852" cy="1242168"/>
+            <wp:effectExtent l="0" t="0" r="0" b="0"/>
+            <wp:docPr id="15" name="Picture 15" descr="Graphical user interface, application&#10;&#10;Description automatically generated"/>
+            <wp:cNvGraphicFramePr>
+              <a:graphicFrameLocks xmlns:a="http://schemas.openxmlformats.org/drawingml/2006/main" noChangeAspect="1"/>
+            </wp:cNvGraphicFramePr>
+            <a:graphic xmlns:a="http://schemas.openxmlformats.org/drawingml/2006/main">
+              <a:graphicData uri="http://schemas.openxmlformats.org/drawingml/2006/picture">
+                <pic:pic xmlns:pic="http://schemas.openxmlformats.org/drawingml/2006/picture">
+                  <pic:nvPicPr>
+                    <pic:cNvPr id="15" name="Picture 15" descr="Graphical user interface, application&#10;&#10;Description automatically generated"/>
+                    <pic:cNvPicPr/>
+                  </pic:nvPicPr>
+                  <pic:blipFill>
+                    <a:blip r:embed="rId24"/>
+                    <a:stretch>
+                      <a:fillRect/>
+                    </a:stretch>
+                  </pic:blipFill>
+                  <pic:spPr>
+                    <a:xfrm>
+                      <a:off x="0" y="0"/>
+                      <a:ext cx="2674852" cy="1242168"/>
+                    </a:xfrm>
+                    <a:prstGeom prst="rect">
+                      <a:avLst/>
+                    </a:prstGeom>
+                  </pic:spPr>
+                </pic:pic>
+              </a:graphicData>
+            </a:graphic>
+          </wp:inline>
+        </w:drawing>
+      </w:r>
+    </w:p>
+    <w:p>
+      <w:pPr>
+        <w:autoSpaceDE w:val="0"/>
+        <w:autoSpaceDN w:val="0"/>
+        <w:adjustRightInd w:val="0"/>
+        <w:spacing w:after="0" w:line="240" w:lineRule="auto"/>
+        <w:ind w:left="1080"/>
+        <w:rPr>
+          <w:rFonts w:ascii="Consolas" w:hAnsi="Consolas" w:cs="Consolas"/>
+          <w:color w:val="000000"/>
+          <w:sz w:val="19"/>
+          <w:szCs w:val="19"/>
+        </w:rPr>
+      </w:pPr>
+      <w:r>
+        <w:rPr>
+          <w:rFonts w:ascii="Consolas" w:hAnsi="Consolas" w:cs="Consolas"/>
+          <w:color w:val="0000FF"/>
+          <w:sz w:val="19"/>
+          <w:szCs w:val="19"/>
+        </w:rPr>
+        <w:t>public</w:t>
+      </w:r>
+      <w:r>
+        <w:rPr>
+          <w:rFonts w:ascii="Consolas" w:hAnsi="Consolas" w:cs="Consolas"/>
+          <w:color w:val="000000"/>
+          <w:sz w:val="19"/>
+          <w:szCs w:val="19"/>
+        </w:rPr>
+        <w:t xml:space="preserve"> </w:t>
+      </w:r>
+      <w:r>
+        <w:rPr>
+          <w:rFonts w:ascii="Consolas" w:hAnsi="Consolas" w:cs="Consolas"/>
+          <w:color w:val="0000FF"/>
+          <w:sz w:val="19"/>
+          <w:szCs w:val="19"/>
+        </w:rPr>
+        <w:t>class</w:t>
+      </w:r>
+      <w:r>
+        <w:rPr>
+          <w:rFonts w:ascii="Consolas" w:hAnsi="Consolas" w:cs="Consolas"/>
+          <w:color w:val="000000"/>
+          <w:sz w:val="19"/>
+          <w:szCs w:val="19"/>
+        </w:rPr>
+        <w:t xml:space="preserve"> </w:t>
+      </w:r>
+      <w:r>
+        <w:rPr>
+          <w:rFonts w:ascii="Consolas" w:hAnsi="Consolas" w:cs="Consolas"/>
+          <w:color w:val="2B91AF"/>
+          <w:sz w:val="19"/>
+          <w:szCs w:val="19"/>
+        </w:rPr>
+        <w:t>LevelComplete</w:t>
+      </w:r>
+      <w:r>
+        <w:rPr>
+          <w:rFonts w:ascii="Consolas" w:hAnsi="Consolas" w:cs="Consolas"/>
+          <w:color w:val="000000"/>
+          <w:sz w:val="19"/>
+          <w:szCs w:val="19"/>
+        </w:rPr>
+        <w:t xml:space="preserve"> : MonoBehaviour</w:t>
+      </w:r>
+    </w:p>
+    <w:p>
+      <w:pPr>
+        <w:autoSpaceDE w:val="0"/>
+        <w:autoSpaceDN w:val="0"/>
+        <w:adjustRightInd w:val="0"/>
+        <w:spacing w:after="0" w:line="240" w:lineRule="auto"/>
+        <w:ind w:left="1080"/>
+        <w:rPr>
+          <w:rFonts w:ascii="Consolas" w:hAnsi="Consolas" w:cs="Consolas"/>
+          <w:color w:val="000000"/>
+          <w:sz w:val="19"/>
+          <w:szCs w:val="19"/>
+        </w:rPr>
+      </w:pPr>
+      <w:r>
+        <w:rPr>
+          <w:rFonts w:ascii="Consolas" w:hAnsi="Consolas" w:cs="Consolas"/>
+          <w:color w:val="000000"/>
+          <w:sz w:val="19"/>
+          <w:szCs w:val="19"/>
+        </w:rPr>
+        <w:t>{</w:t>
+      </w:r>
+    </w:p>
+    <w:p>
+      <w:pPr>
+        <w:autoSpaceDE w:val="0"/>
+        <w:autoSpaceDN w:val="0"/>
+        <w:adjustRightInd w:val="0"/>
+        <w:spacing w:after="0" w:line="240" w:lineRule="auto"/>
+        <w:ind w:left="1080"/>
+        <w:rPr>
+          <w:rFonts w:ascii="Consolas" w:hAnsi="Consolas" w:cs="Consolas"/>
+          <w:color w:val="000000"/>
+          <w:sz w:val="19"/>
+          <w:szCs w:val="19"/>
+        </w:rPr>
+      </w:pPr>
+      <w:r>
+        <w:rPr>
+          <w:rFonts w:ascii="Consolas" w:hAnsi="Consolas" w:cs="Consolas"/>
+          <w:color w:val="000000"/>
+          <w:sz w:val="19"/>
+          <w:szCs w:val="19"/>
+        </w:rPr>
+        <w:t xml:space="preserve">    </w:t>
+      </w:r>
+      <w:r>
+        <w:rPr>
+          <w:rFonts w:ascii="Consolas" w:hAnsi="Consolas" w:cs="Consolas"/>
+          <w:color w:val="0000FF"/>
+          <w:sz w:val="19"/>
+          <w:szCs w:val="19"/>
+        </w:rPr>
+        <w:t>public</w:t>
+      </w:r>
+      <w:r>
+        <w:rPr>
+          <w:rFonts w:ascii="Consolas" w:hAnsi="Consolas" w:cs="Consolas"/>
+          <w:color w:val="000000"/>
+          <w:sz w:val="19"/>
+          <w:szCs w:val="19"/>
+        </w:rPr>
+        <w:t xml:space="preserve"> </w:t>
+      </w:r>
+      <w:r>
+        <w:rPr>
+          <w:rFonts w:ascii="Consolas" w:hAnsi="Consolas" w:cs="Consolas"/>
+          <w:color w:val="0000FF"/>
+          <w:sz w:val="19"/>
+          <w:szCs w:val="19"/>
+        </w:rPr>
+        <w:t>void</w:t>
+      </w:r>
+      <w:r>
+        <w:rPr>
+          <w:rFonts w:ascii="Consolas" w:hAnsi="Consolas" w:cs="Consolas"/>
+          <w:color w:val="000000"/>
+          <w:sz w:val="19"/>
+          <w:szCs w:val="19"/>
+        </w:rPr>
+        <w:t xml:space="preserve"> LoadNextLevel()</w:t>
+      </w:r>
+    </w:p>
+    <w:p>
+      <w:pPr>
+        <w:autoSpaceDE w:val="0"/>
+        <w:autoSpaceDN w:val="0"/>
+        <w:adjustRightInd w:val="0"/>
+        <w:spacing w:after="0" w:line="240" w:lineRule="auto"/>
+        <w:ind w:left="1080"/>
+        <w:rPr>
+          <w:rFonts w:ascii="Consolas" w:hAnsi="Consolas" w:cs="Consolas"/>
+          <w:color w:val="000000"/>
+          <w:sz w:val="19"/>
+          <w:szCs w:val="19"/>
+        </w:rPr>
+      </w:pPr>
+      <w:r>
+        <w:rPr>
+          <w:rFonts w:ascii="Consolas" w:hAnsi="Consolas" w:cs="Consolas"/>
+          <w:color w:val="000000"/>
+          <w:sz w:val="19"/>
+          <w:szCs w:val="19"/>
+        </w:rPr>
+        <w:t xml:space="preserve">    {</w:t>
+      </w:r>
+    </w:p>
+    <w:p>
+      <w:pPr>
+        <w:autoSpaceDE w:val="0"/>
+        <w:autoSpaceDN w:val="0"/>
+        <w:adjustRightInd w:val="0"/>
+        <w:spacing w:after="0" w:line="240" w:lineRule="auto"/>
+        <w:ind w:left="1080"/>
+        <w:rPr>
+          <w:rFonts w:ascii="Consolas" w:hAnsi="Consolas" w:cs="Consolas"/>
+          <w:color w:val="000000"/>
+          <w:sz w:val="19"/>
+          <w:szCs w:val="19"/>
+        </w:rPr>
+      </w:pPr>
+      <w:r>
+        <w:rPr>
+          <w:rFonts w:ascii="Consolas" w:hAnsi="Consolas" w:cs="Consolas"/>
+          <w:color w:val="000000"/>
+          <w:sz w:val="19"/>
+          <w:szCs w:val="19"/>
+        </w:rPr>
+        <w:t xml:space="preserve">        SceneManager.LoadScene(SceneManager.GetActiveScene().buildIndex + 1);</w:t>
+      </w:r>
+    </w:p>
+    <w:p>
+      <w:pPr>
+        <w:autoSpaceDE w:val="0"/>
+        <w:autoSpaceDN w:val="0"/>
+        <w:adjustRightInd w:val="0"/>
+        <w:spacing w:after="0" w:line="240" w:lineRule="auto"/>
+        <w:ind w:left="1080"/>
+        <w:rPr>
+          <w:rFonts w:ascii="Consolas" w:hAnsi="Consolas" w:cs="Consolas"/>
+          <w:color w:val="000000"/>
+          <w:sz w:val="19"/>
+          <w:szCs w:val="19"/>
+        </w:rPr>
+      </w:pPr>
+      <w:r>
+        <w:rPr>
+          <w:rFonts w:ascii="Consolas" w:hAnsi="Consolas" w:cs="Consolas"/>
+          <w:color w:val="000000"/>
+          <w:sz w:val="19"/>
+          <w:szCs w:val="19"/>
+        </w:rPr>
+        <w:t xml:space="preserve">    }</w:t>
+      </w:r>
+    </w:p>
+    <w:p>
+      <w:pPr>
+        <w:ind w:left="1080"/>
+        <w:rPr>
+          <w:rFonts w:ascii="Consolas" w:hAnsi="Consolas" w:cs="Consolas"/>
+          <w:color w:val="000000"/>
+          <w:sz w:val="19"/>
+          <w:szCs w:val="19"/>
+        </w:rPr>
+      </w:pPr>
+      <w:r>
+        <w:rPr>
+          <w:rFonts w:ascii="Consolas" w:hAnsi="Consolas" w:cs="Consolas"/>
+          <w:color w:val="000000"/>
+          <w:sz w:val="19"/>
+          <w:szCs w:val="19"/>
+        </w:rPr>
+        <w:t>}</w:t>
+      </w:r>
+    </w:p>
+    <w:p>
+      <w:pPr>
+        <w:pStyle w:val="ListParagraph"/>
+        <w:numPr>
+          <w:ilvl w:val="1"/>
+          <w:numId w:val="2"/>
+        </w:numPr>
+        <w:rPr>
+          <w:rFonts w:ascii="Consolas" w:hAnsi="Consolas" w:cs="Consolas"/>
+          <w:color w:val="000000"/>
+          <w:sz w:val="19"/>
+          <w:szCs w:val="19"/>
+        </w:rPr>
+      </w:pPr>
+      <w:r>
+        <w:rPr>
+          <w:sz w:val="24"/>
+          <w:szCs w:val="24"/>
+        </w:rPr>
+        <w:t>Code xong nhớ kéo scene tiếp theo vào Build Settings, chứ có 1 mình nó là Unity quăng ra lỗi đấy.</w:t>
+      </w:r>
+    </w:p>
     <w:sectPr>
       <w:pgSz w:w="12240" w:h="15840"/>
       <w:pgMar w:top="1440" w:right="1440" w:bottom="1440" w:left="1440" w:header="708" w:footer="708" w:gutter="0"/>
@@ -6393,7 +7858,7 @@
   <w:abstractNum w:abstractNumId="0" w15:restartNumberingAfterBreak="0">
     <w:nsid w:val="27D60519"/>
     <w:multiLevelType w:val="hybridMultilevel"/>
-    <w:tmpl w:val="041E67BE"/>
+    <w:tmpl w:val="E472AB3C"/>
     <w:lvl w:ilvl="0" w:tplc="62FCE446">
       <w:numFmt w:val="bullet"/>
       <w:lvlText w:val="-"/>
@@ -6405,7 +7870,7 @@
         <w:rFonts w:ascii="Calibri" w:eastAsiaTheme="minorEastAsia" w:hAnsi="Calibri" w:cs="Calibri" w:hint="default"/>
       </w:rPr>
     </w:lvl>
-    <w:lvl w:ilvl="1" w:tplc="04090003">
+    <w:lvl w:ilvl="1" w:tplc="B2B2C6E6">
       <w:start w:val="1"/>
       <w:numFmt w:val="bullet"/>
       <w:lvlText w:val="o"/>
@@ -6415,6 +7880,8 @@
       </w:pPr>
       <w:rPr>
         <w:rFonts w:ascii="Courier New" w:hAnsi="Courier New" w:cs="Courier New" w:hint="default"/>
+        <w:sz w:val="24"/>
+        <w:szCs w:val="24"/>
       </w:rPr>
     </w:lvl>
     <w:lvl w:ilvl="2" w:tplc="04090005">

</xml_diff>

<commit_message>
Ep10: Add Menu and Credits screen
- The tutorial ends here.
- Add Menu and Credits scenes.
- Link Menu, Level01, Level02, Credits scenes together.
- Finish the game.
- Update Unity Tutorials document.
</commit_message>
<xml_diff>
--- a/Unity Tutorials.docx
+++ b/Unity Tutorials.docx
@@ -427,6 +427,215 @@
     </w:p>
     <w:p>
       <w:pPr>
+        <w:pStyle w:val="ListParagraph"/>
+        <w:numPr>
+          <w:ilvl w:val="0"/>
+          <w:numId w:val="2"/>
+        </w:numPr>
+        <w:rPr>
+          <w:sz w:val="24"/>
+          <w:szCs w:val="24"/>
+        </w:rPr>
+      </w:pPr>
+      <w:r>
+        <w:rPr>
+          <w:sz w:val="24"/>
+          <w:szCs w:val="24"/>
+        </w:rPr>
+        <w:t>Muốn icon của object không bị chìm -&gt; Gizmos -&gt; Bỏ tick 3D icons</w:t>
+      </w:r>
+      <w:r>
+        <w:rPr>
+          <w:sz w:val="24"/>
+          <w:szCs w:val="24"/>
+        </w:rPr>
+        <w:t>.</w:t>
+      </w:r>
+    </w:p>
+    <w:p>
+      <w:pPr>
+        <w:pStyle w:val="ListParagraph"/>
+        <w:numPr>
+          <w:ilvl w:val="0"/>
+          <w:numId w:val="2"/>
+        </w:numPr>
+        <w:rPr>
+          <w:sz w:val="24"/>
+          <w:szCs w:val="24"/>
+        </w:rPr>
+      </w:pPr>
+      <w:r>
+        <w:rPr>
+          <w:sz w:val="24"/>
+          <w:szCs w:val="24"/>
+        </w:rPr>
+        <w:t>Việc duplicate scene để reuse có gây vấn đề nghiêm trọng về reference k?</w:t>
+      </w:r>
+    </w:p>
+    <w:p>
+      <w:pPr>
+        <w:pStyle w:val="ListParagraph"/>
+        <w:numPr>
+          <w:ilvl w:val="1"/>
+          <w:numId w:val="2"/>
+        </w:numPr>
+        <w:rPr>
+          <w:sz w:val="24"/>
+          <w:szCs w:val="24"/>
+        </w:rPr>
+      </w:pPr>
+      <w:r>
+        <w:rPr>
+          <w:sz w:val="24"/>
+          <w:szCs w:val="24"/>
+        </w:rPr>
+        <w:t>Như Level02 được dup từ Level01, bọn nó xài chung cái Animation của PanelLevelComplete nè.</w:t>
+      </w:r>
+      <w:r>
+        <w:rPr>
+          <w:sz w:val="24"/>
+          <w:szCs w:val="24"/>
+        </w:rPr>
+        <w:t xml:space="preserve"> Chỉnh thằng này thì bên thằng kia nó đổi theo luôn.</w:t>
+      </w:r>
+    </w:p>
+    <w:p>
+      <w:pPr>
+        <w:pStyle w:val="ListParagraph"/>
+        <w:numPr>
+          <w:ilvl w:val="1"/>
+          <w:numId w:val="2"/>
+        </w:numPr>
+        <w:rPr>
+          <w:sz w:val="24"/>
+          <w:szCs w:val="24"/>
+        </w:rPr>
+      </w:pPr>
+      <w:r>
+        <w:rPr>
+          <w:sz w:val="24"/>
+          <w:szCs w:val="24"/>
+        </w:rPr>
+        <w:t>Các object khác thì không bị.</w:t>
+      </w:r>
+    </w:p>
+    <w:p>
+      <w:pPr>
+        <w:pStyle w:val="ListParagraph"/>
+        <w:numPr>
+          <w:ilvl w:val="1"/>
+          <w:numId w:val="2"/>
+        </w:numPr>
+        <w:rPr>
+          <w:color w:val="FF0000"/>
+          <w:sz w:val="24"/>
+          <w:szCs w:val="24"/>
+        </w:rPr>
+      </w:pPr>
+      <w:r>
+        <w:rPr>
+          <w:color w:val="FF0000"/>
+          <w:sz w:val="24"/>
+          <w:szCs w:val="24"/>
+        </w:rPr>
+        <w:t xml:space="preserve">Có </w:t>
+      </w:r>
+      <w:r>
+        <w:rPr>
+          <w:color w:val="FF0000"/>
+          <w:sz w:val="24"/>
+          <w:szCs w:val="24"/>
+        </w:rPr>
+        <w:t>lẽ</w:t>
+      </w:r>
+      <w:r>
+        <w:rPr>
+          <w:color w:val="FF0000"/>
+          <w:sz w:val="24"/>
+          <w:szCs w:val="24"/>
+        </w:rPr>
+        <w:t xml:space="preserve"> do đang chỉnh sửa trực tiếp trên LevelComplete.anim?</w:t>
+      </w:r>
+    </w:p>
+    <w:p>
+      <w:pPr>
+        <w:pStyle w:val="ListParagraph"/>
+        <w:numPr>
+          <w:ilvl w:val="0"/>
+          <w:numId w:val="2"/>
+        </w:numPr>
+        <w:rPr>
+          <w:color w:val="FF0000"/>
+          <w:sz w:val="24"/>
+          <w:szCs w:val="24"/>
+        </w:rPr>
+      </w:pPr>
+      <w:r>
+        <w:rPr>
+          <w:sz w:val="24"/>
+          <w:szCs w:val="24"/>
+        </w:rPr>
+        <w:t>Cách tái sử dụng scene đơn giản nhất là Ctrl + D để duplicate nó ra</w:t>
+      </w:r>
+    </w:p>
+    <w:p>
+      <w:pPr>
+        <w:pStyle w:val="ListParagraph"/>
+        <w:numPr>
+          <w:ilvl w:val="1"/>
+          <w:numId w:val="2"/>
+        </w:numPr>
+        <w:rPr>
+          <w:color w:val="FF0000"/>
+          <w:sz w:val="24"/>
+          <w:szCs w:val="24"/>
+        </w:rPr>
+      </w:pPr>
+      <w:r>
+        <w:rPr>
+          <w:sz w:val="24"/>
+          <w:szCs w:val="24"/>
+        </w:rPr>
+        <w:t xml:space="preserve">Các object được sử dụng đi sử dụng lại nhiều như Player, </w:t>
+      </w:r>
+      <w:r>
+        <w:rPr>
+          <w:sz w:val="24"/>
+          <w:szCs w:val="24"/>
+        </w:rPr>
+        <w:t xml:space="preserve">Obstacle, </w:t>
+      </w:r>
+      <w:r>
+        <w:rPr>
+          <w:sz w:val="24"/>
+          <w:szCs w:val="24"/>
+        </w:rPr>
+        <w:t xml:space="preserve">Main Camera, GameManager, Canvas, EndTrigger,.. thì biến bọn nó thành prefabs hết để lỡ muốn đổi màu Player chẳng hạn thì khỏi phải </w:t>
+      </w:r>
+      <w:r>
+        <w:rPr>
+          <w:sz w:val="24"/>
+          <w:szCs w:val="24"/>
+        </w:rPr>
+        <w:t>vào từng scene để chỉnh.</w:t>
+      </w:r>
+    </w:p>
+    <w:p>
+      <w:pPr>
+        <w:pStyle w:val="ListParagraph"/>
+        <w:numPr>
+          <w:ilvl w:val="1"/>
+          <w:numId w:val="2"/>
+        </w:numPr>
+        <w:rPr>
+          <w:color w:val="FF0000"/>
+          <w:sz w:val="24"/>
+          <w:szCs w:val="24"/>
+        </w:rPr>
+      </w:pPr>
+    </w:p>
+    <w:p>
+      <w:pPr>
         <w:rPr>
           <w:b/>
           <w:bCs/>
@@ -475,6 +684,7 @@
         <w:rPr>
           <w:noProof/>
         </w:rPr>
+        <w:lastRenderedPageBreak/>
         <w:drawing>
           <wp:inline distT="0" distB="0" distL="0" distR="0" wp14:anchorId="4024D065" wp14:editId="5F5B9465">
             <wp:extent cx="2789162" cy="2370025"/>
@@ -661,7 +871,6 @@
           <w:sz w:val="24"/>
           <w:szCs w:val="24"/>
         </w:rPr>
-        <w:lastRenderedPageBreak/>
         <w:t>Nắm cái trục cho dễ</w:t>
       </w:r>
       <w:r>
@@ -859,6 +1068,7 @@
         <w:rPr>
           <w:noProof/>
         </w:rPr>
+        <w:lastRenderedPageBreak/>
         <w:drawing>
           <wp:inline distT="0" distB="0" distL="0" distR="0" wp14:anchorId="44CAAD40" wp14:editId="2E653B68">
             <wp:extent cx="1684166" cy="495343"/>
@@ -1354,7 +1564,6 @@
           <w:sz w:val="24"/>
           <w:szCs w:val="24"/>
         </w:rPr>
-        <w:lastRenderedPageBreak/>
         <w:t>Kéo object xuống khung assets.</w:t>
       </w:r>
     </w:p>
@@ -1463,6 +1672,7 @@
         <w:rPr>
           <w:noProof/>
         </w:rPr>
+        <w:lastRenderedPageBreak/>
         <w:drawing>
           <wp:inline distT="0" distB="0" distL="0" distR="0" wp14:anchorId="59F8D908" wp14:editId="3AAAE365">
             <wp:extent cx="2011854" cy="2484335"/>
@@ -1782,8 +1992,14 @@
           <w:sz w:val="24"/>
           <w:szCs w:val="24"/>
         </w:rPr>
-        <w:lastRenderedPageBreak/>
-        <w:t>Canvas -&gt; UI Scale Mode -&gt; Chọn Scale with screensize để cái text không bị cố định pixel.</w:t>
+        <w:t>Canvas -&gt; UI Scale Mode -&gt; Chọn Scale with screensize để cái text không bị cố định pixel</w:t>
+      </w:r>
+      <w:r>
+        <w:rPr>
+          <w:sz w:val="24"/>
+          <w:szCs w:val="24"/>
+        </w:rPr>
+        <w:t xml:space="preserve"> -&gt; Kéo max thanh Match</w:t>
       </w:r>
     </w:p>
     <w:p>
@@ -1889,6 +2105,7 @@
           <w:sz w:val="24"/>
           <w:szCs w:val="24"/>
         </w:rPr>
+        <w:lastRenderedPageBreak/>
         <w:t xml:space="preserve">Cài .NET SDK -&gt; </w:t>
       </w:r>
       <w:r>
@@ -2247,41 +2464,81 @@
           <w:sz w:val="24"/>
           <w:szCs w:val="24"/>
         </w:rPr>
-        <w:t xml:space="preserve"> (Biến phải public)</w:t>
-      </w:r>
-    </w:p>
-    <w:p>
-      <w:pPr>
-        <w:pStyle w:val="ListParagraph"/>
-        <w:numPr>
-          <w:ilvl w:val="0"/>
-          <w:numId w:val="2"/>
-        </w:numPr>
+        <w:t xml:space="preserve"> (</w:t>
+      </w:r>
+      <w:r>
         <w:rPr>
           <w:b/>
           <w:bCs/>
-          <w:sz w:val="24"/>
-          <w:szCs w:val="24"/>
-        </w:rPr>
-      </w:pPr>
-      <w:r>
-        <w:rPr>
-          <w:sz w:val="24"/>
-          <w:szCs w:val="24"/>
-        </w:rPr>
-        <w:t>Syntax suggestion trong visual studio</w:t>
-      </w:r>
-    </w:p>
-    <w:p>
-      <w:pPr>
-        <w:pStyle w:val="ListParagraph"/>
-        <w:numPr>
-          <w:ilvl w:val="0"/>
-          <w:numId w:val="2"/>
-        </w:numPr>
+          <w:i/>
+          <w:iCs/>
+          <w:sz w:val="24"/>
+          <w:szCs w:val="24"/>
+        </w:rPr>
+        <w:t>Biến</w:t>
+      </w:r>
+      <w:r>
         <w:rPr>
           <w:b/>
           <w:bCs/>
+          <w:i/>
+          <w:iCs/>
+          <w:sz w:val="24"/>
+          <w:szCs w:val="24"/>
+        </w:rPr>
+        <w:t>/hàm muốn hiển thị ra trong Unity thì trong code</w:t>
+      </w:r>
+      <w:r>
+        <w:rPr>
+          <w:b/>
+          <w:bCs/>
+          <w:i/>
+          <w:iCs/>
+          <w:sz w:val="24"/>
+          <w:szCs w:val="24"/>
+        </w:rPr>
+        <w:t xml:space="preserve"> phải public</w:t>
+      </w:r>
+      <w:r>
+        <w:rPr>
+          <w:sz w:val="24"/>
+          <w:szCs w:val="24"/>
+        </w:rPr>
+        <w:t>)</w:t>
+      </w:r>
+    </w:p>
+    <w:p>
+      <w:pPr>
+        <w:pStyle w:val="ListParagraph"/>
+        <w:numPr>
+          <w:ilvl w:val="0"/>
+          <w:numId w:val="2"/>
+        </w:numPr>
+        <w:rPr>
+          <w:b/>
+          <w:bCs/>
+          <w:sz w:val="24"/>
+          <w:szCs w:val="24"/>
+        </w:rPr>
+      </w:pPr>
+      <w:r>
+        <w:rPr>
+          <w:sz w:val="24"/>
+          <w:szCs w:val="24"/>
+        </w:rPr>
+        <w:t>Syntax suggestion trong visual studio</w:t>
+      </w:r>
+    </w:p>
+    <w:p>
+      <w:pPr>
+        <w:pStyle w:val="ListParagraph"/>
+        <w:numPr>
+          <w:ilvl w:val="0"/>
+          <w:numId w:val="2"/>
+        </w:numPr>
+        <w:rPr>
+          <w:b/>
+          <w:bCs/>
           <w:sz w:val="24"/>
           <w:szCs w:val="24"/>
         </w:rPr>
@@ -2290,7 +2547,6 @@
         <w:rPr>
           <w:noProof/>
         </w:rPr>
-        <w:lastRenderedPageBreak/>
         <w:drawing>
           <wp:inline distT="0" distB="0" distL="0" distR="0" wp14:anchorId="26CFEEE8" wp14:editId="40438767">
             <wp:extent cx="3391979" cy="1478280"/>
@@ -2445,6 +2701,7 @@
           <w:sz w:val="24"/>
           <w:szCs w:val="24"/>
         </w:rPr>
+        <w:lastRenderedPageBreak/>
         <w:t>Input.GetKey(“d”): trả về true/false.</w:t>
       </w:r>
     </w:p>
@@ -3016,7 +3273,6 @@
           <w:sz w:val="24"/>
           <w:szCs w:val="24"/>
         </w:rPr>
-        <w:lastRenderedPageBreak/>
         <w:t>Dùng ForceMode.VelocityChange thì nó ngay lập tức thay đổi vận tốc, bỏ qua mass luôn.</w:t>
       </w:r>
     </w:p>
@@ -3170,6 +3426,7 @@
           <w:sz w:val="24"/>
           <w:szCs w:val="24"/>
         </w:rPr>
+        <w:lastRenderedPageBreak/>
         <w:t>Camera</w:t>
       </w:r>
     </w:p>
@@ -3886,7 +4143,6 @@
           <w:sz w:val="24"/>
           <w:szCs w:val="24"/>
         </w:rPr>
-        <w:lastRenderedPageBreak/>
         <w:t>Là 1 empty object đính kèm script để điều khiển các công việc như hiện Start scene, chuyển Level scene,..</w:t>
       </w:r>
     </w:p>
@@ -4412,6 +4668,7 @@
           <w:sz w:val="19"/>
           <w:szCs w:val="19"/>
         </w:rPr>
+        <w:lastRenderedPageBreak/>
         <w:t xml:space="preserve">        gameHasEnded = </w:t>
       </w:r>
       <w:r>
@@ -5396,7 +5653,6 @@
           <w:sz w:val="19"/>
           <w:szCs w:val="19"/>
         </w:rPr>
-        <w:lastRenderedPageBreak/>
         <w:t>public</w:t>
       </w:r>
       <w:r>
@@ -5971,6 +6227,7 @@
           <w:sz w:val="19"/>
           <w:szCs w:val="19"/>
         </w:rPr>
+        <w:lastRenderedPageBreak/>
         <w:t>{</w:t>
       </w:r>
     </w:p>
@@ -6322,7 +6579,6 @@
         <w:rPr>
           <w:noProof/>
         </w:rPr>
-        <w:lastRenderedPageBreak/>
         <w:drawing>
           <wp:inline distT="0" distB="0" distL="0" distR="0" wp14:anchorId="76455312" wp14:editId="49EA4939">
             <wp:extent cx="5943600" cy="1892935"/>
@@ -6490,6 +6746,7 @@
         <w:rPr>
           <w:noProof/>
         </w:rPr>
+        <w:lastRenderedPageBreak/>
         <w:drawing>
           <wp:inline distT="0" distB="0" distL="0" distR="0" wp14:anchorId="3184571B" wp14:editId="3D0E697F">
             <wp:extent cx="1767993" cy="1760373"/>
@@ -6902,7 +7159,6 @@
           <w:sz w:val="24"/>
           <w:szCs w:val="24"/>
         </w:rPr>
-        <w:lastRenderedPageBreak/>
         <w:t>Tạo Panel -&gt; Bên trong Panel này tạo các Text -&gt; Chuyển qua view 2D để căn chỉnh design</w:t>
       </w:r>
       <w:r>
@@ -6910,7 +7166,21 @@
           <w:sz w:val="24"/>
           <w:szCs w:val="24"/>
         </w:rPr>
-        <w:t xml:space="preserve"> -&gt; Design xong bỏ tick đi cho nó đừng có active (đừng hiển thị ra)</w:t>
+        <w:t xml:space="preserve"> -&gt; </w:t>
+      </w:r>
+      <w:r>
+        <w:rPr>
+          <w:sz w:val="24"/>
+          <w:szCs w:val="24"/>
+        </w:rPr>
+        <w:t xml:space="preserve">Source Image = None -&gt; </w:t>
+      </w:r>
+      <w:r>
+        <w:rPr>
+          <w:sz w:val="24"/>
+          <w:szCs w:val="24"/>
+        </w:rPr>
+        <w:t>Design xong bỏ tick đi cho nó đừng có active (đừng hiển thị ra)</w:t>
       </w:r>
     </w:p>
     <w:p>
@@ -7300,6 +7570,7 @@
           <w:sz w:val="24"/>
           <w:szCs w:val="24"/>
         </w:rPr>
+        <w:lastRenderedPageBreak/>
         <w:t>Click vào cái object mà mình muốn tạo animation</w:t>
       </w:r>
       <w:r>
@@ -7538,7 +7809,6 @@
         <w:rPr>
           <w:noProof/>
         </w:rPr>
-        <w:lastRenderedPageBreak/>
         <w:drawing>
           <wp:inline distT="0" distB="0" distL="0" distR="0" wp14:anchorId="60F266A6" wp14:editId="4E58CC0A">
             <wp:extent cx="2674852" cy="1242168"/>
@@ -7843,6 +8113,130 @@
         <w:t>Code xong nhớ kéo scene tiếp theo vào Build Settings, chứ có 1 mình nó là Unity quăng ra lỗi đấy.</w:t>
       </w:r>
     </w:p>
+    <w:p>
+      <w:pPr>
+        <w:rPr>
+          <w:b/>
+          <w:bCs/>
+          <w:sz w:val="24"/>
+          <w:szCs w:val="24"/>
+        </w:rPr>
+      </w:pPr>
+      <w:r>
+        <w:rPr>
+          <w:b/>
+          <w:bCs/>
+          <w:sz w:val="24"/>
+          <w:szCs w:val="24"/>
+        </w:rPr>
+        <w:t>Credits và Menu screen</w:t>
+      </w:r>
+    </w:p>
+    <w:p>
+      <w:pPr>
+        <w:pStyle w:val="ListParagraph"/>
+        <w:numPr>
+          <w:ilvl w:val="0"/>
+          <w:numId w:val="2"/>
+        </w:numPr>
+        <w:rPr>
+          <w:rFonts w:ascii="Consolas" w:hAnsi="Consolas" w:cs="Consolas"/>
+          <w:color w:val="000000"/>
+          <w:sz w:val="19"/>
+          <w:szCs w:val="19"/>
+        </w:rPr>
+      </w:pPr>
+      <w:r>
+        <w:rPr>
+          <w:sz w:val="24"/>
+          <w:szCs w:val="24"/>
+        </w:rPr>
+        <w:t>Nút Quit bên trong PanelCredits:</w:t>
+      </w:r>
+    </w:p>
+    <w:p>
+      <w:pPr>
+        <w:pStyle w:val="ListParagraph"/>
+        <w:numPr>
+          <w:ilvl w:val="1"/>
+          <w:numId w:val="2"/>
+        </w:numPr>
+        <w:rPr>
+          <w:rFonts w:ascii="Consolas" w:hAnsi="Consolas" w:cs="Consolas"/>
+          <w:color w:val="000000"/>
+          <w:sz w:val="19"/>
+          <w:szCs w:val="19"/>
+        </w:rPr>
+      </w:pPr>
+      <w:r>
+        <w:rPr>
+          <w:sz w:val="24"/>
+          <w:szCs w:val="24"/>
+        </w:rPr>
+        <w:t>Add script vào cho panel này, trong script có hàm public void Quit().</w:t>
+      </w:r>
+    </w:p>
+    <w:p>
+      <w:pPr>
+        <w:pStyle w:val="ListParagraph"/>
+        <w:numPr>
+          <w:ilvl w:val="1"/>
+          <w:numId w:val="2"/>
+        </w:numPr>
+        <w:rPr>
+          <w:rFonts w:ascii="Consolas" w:hAnsi="Consolas" w:cs="Consolas"/>
+          <w:color w:val="000000"/>
+          <w:sz w:val="19"/>
+          <w:szCs w:val="19"/>
+        </w:rPr>
+      </w:pPr>
+      <w:r>
+        <w:rPr>
+          <w:sz w:val="24"/>
+          <w:szCs w:val="24"/>
+        </w:rPr>
+        <w:t xml:space="preserve">Click vô object Button bên Hierarchy -&gt; </w:t>
+      </w:r>
+      <w:r>
+        <w:rPr>
+          <w:sz w:val="24"/>
+          <w:szCs w:val="24"/>
+        </w:rPr>
+        <w:t>Bên Inspector chỗ OnClick() nhấn + -&gt; Kéo object PanelCredits vào -&gt; Chọn function Quit() trong script.</w:t>
+      </w:r>
+    </w:p>
+    <w:p>
+      <w:pPr>
+        <w:pStyle w:val="ListParagraph"/>
+        <w:numPr>
+          <w:ilvl w:val="0"/>
+          <w:numId w:val="2"/>
+        </w:numPr>
+        <w:rPr>
+          <w:rFonts w:ascii="Consolas" w:hAnsi="Consolas" w:cs="Consolas"/>
+          <w:color w:val="000000"/>
+          <w:sz w:val="19"/>
+          <w:szCs w:val="19"/>
+        </w:rPr>
+      </w:pPr>
+      <w:r>
+        <w:rPr>
+          <w:sz w:val="24"/>
+          <w:szCs w:val="24"/>
+        </w:rPr>
+        <w:t>Xong xuôi 2 scenes cuối này thì nhớ xếp tụi nó vào Build Settings.</w:t>
+      </w:r>
+    </w:p>
+    <w:p>
+      <w:pPr>
+        <w:rPr>
+          <w:rFonts w:ascii="Consolas" w:hAnsi="Consolas" w:cs="Consolas"/>
+          <w:color w:val="000000"/>
+          <w:sz w:val="19"/>
+          <w:szCs w:val="19"/>
+        </w:rPr>
+      </w:pPr>
+    </w:p>
     <w:sectPr>
       <w:pgSz w:w="12240" w:h="15840"/>
       <w:pgMar w:top="1440" w:right="1440" w:bottom="1440" w:left="1440" w:header="708" w:footer="708" w:gutter="0"/>
@@ -7858,8 +8252,8 @@
   <w:abstractNum w:abstractNumId="0" w15:restartNumberingAfterBreak="0">
     <w:nsid w:val="27D60519"/>
     <w:multiLevelType w:val="hybridMultilevel"/>
-    <w:tmpl w:val="E472AB3C"/>
-    <w:lvl w:ilvl="0" w:tplc="62FCE446">
+    <w:tmpl w:val="00A88B82"/>
+    <w:lvl w:ilvl="0" w:tplc="945E604E">
       <w:numFmt w:val="bullet"/>
       <w:lvlText w:val="-"/>
       <w:lvlJc w:val="left"/>
@@ -7868,9 +8262,10 @@
       </w:pPr>
       <w:rPr>
         <w:rFonts w:ascii="Calibri" w:eastAsiaTheme="minorEastAsia" w:hAnsi="Calibri" w:cs="Calibri" w:hint="default"/>
+        <w:color w:val="auto"/>
       </w:rPr>
     </w:lvl>
-    <w:lvl w:ilvl="1" w:tplc="B2B2C6E6">
+    <w:lvl w:ilvl="1" w:tplc="A530BF4E">
       <w:start w:val="1"/>
       <w:numFmt w:val="bullet"/>
       <w:lvlText w:val="o"/>
@@ -7880,6 +8275,7 @@
       </w:pPr>
       <w:rPr>
         <w:rFonts w:ascii="Courier New" w:hAnsi="Courier New" w:cs="Courier New" w:hint="default"/>
+        <w:color w:val="auto"/>
         <w:sz w:val="24"/>
         <w:szCs w:val="24"/>
       </w:rPr>

</xml_diff>